<commit_message>
Servlet Life Cycle and Servlet Response
Servlet Life Cycle and Servlet Response
</commit_message>
<xml_diff>
--- a/docs/AdvanceJava.docx
+++ b/docs/AdvanceJava.docx
@@ -1142,37 +1142,383 @@
           <w:bCs/>
           <w:u w:val="single"/>
         </w:rPr>
-        <w:t xml:space="preserve">Create and </w:t>
-      </w:r>
-      <w:r>
+        <w:t>Servlet Life Cycle</w:t>
+      </w:r>
+    </w:p>
+    <w:p>
+      <w:pPr>
+        <w:pStyle w:val="NoSpacing"/>
+        <w:numPr>
+          <w:ilvl w:val="0"/>
+          <w:numId w:val="8"/>
+        </w:numPr>
+      </w:pPr>
+      <w:r>
+        <w:t>Servlets executes by a servlet container which is a part/component of server.</w:t>
+      </w:r>
+    </w:p>
+    <w:p>
+      <w:pPr>
+        <w:pStyle w:val="NoSpacing"/>
+        <w:numPr>
+          <w:ilvl w:val="0"/>
+          <w:numId w:val="8"/>
+        </w:numPr>
+      </w:pPr>
+      <w:r>
+        <w:t xml:space="preserve">Servlet will be </w:t>
+      </w:r>
+      <w:proofErr w:type="gramStart"/>
+      <w:r>
+        <w:t>execute</w:t>
+      </w:r>
+      <w:proofErr w:type="gramEnd"/>
+      <w:r>
+        <w:t xml:space="preserve"> into a specific stages/steps which also known as servlet life cycle. </w:t>
+      </w:r>
+    </w:p>
+    <w:p>
+      <w:pPr>
+        <w:pStyle w:val="NoSpacing"/>
+        <w:numPr>
+          <w:ilvl w:val="0"/>
+          <w:numId w:val="8"/>
+        </w:numPr>
+      </w:pPr>
+      <w:r>
+        <w:t>Servlet life cycle will be managed by servlet container.</w:t>
+      </w:r>
+    </w:p>
+    <w:p>
+      <w:pPr>
+        <w:pStyle w:val="NoSpacing"/>
+        <w:numPr>
+          <w:ilvl w:val="0"/>
+          <w:numId w:val="8"/>
+        </w:numPr>
+      </w:pPr>
+      <w:r>
+        <w:t>There are 3 steps/stages of servlet lifecycle</w:t>
+      </w:r>
+    </w:p>
+    <w:p>
+      <w:pPr>
+        <w:pStyle w:val="NoSpacing"/>
+        <w:numPr>
+          <w:ilvl w:val="1"/>
+          <w:numId w:val="8"/>
+        </w:numPr>
+      </w:pPr>
+      <w:r>
+        <w:t>Init stage</w:t>
+      </w:r>
+    </w:p>
+    <w:p>
+      <w:pPr>
+        <w:pStyle w:val="NoSpacing"/>
+        <w:numPr>
+          <w:ilvl w:val="2"/>
+          <w:numId w:val="8"/>
+        </w:numPr>
+      </w:pPr>
+      <w:r>
+        <w:t xml:space="preserve">In this stage servlet object will be create and initialize. </w:t>
+      </w:r>
+    </w:p>
+    <w:p>
+      <w:pPr>
+        <w:pStyle w:val="NoSpacing"/>
+        <w:numPr>
+          <w:ilvl w:val="2"/>
+          <w:numId w:val="8"/>
+        </w:numPr>
+      </w:pPr>
+      <w:r>
+        <w:t xml:space="preserve">If you wants to perform specific operation at the time object creation then you can use </w:t>
+      </w:r>
+      <w:proofErr w:type="spellStart"/>
+      <w:proofErr w:type="gramStart"/>
+      <w:r>
+        <w:rPr>
+          <w:b/>
+          <w:bCs/>
+        </w:rPr>
+        <w:t>init</w:t>
+      </w:r>
+      <w:proofErr w:type="spellEnd"/>
+      <w:r>
+        <w:rPr>
+          <w:b/>
+          <w:bCs/>
+        </w:rPr>
+        <w:t>(</w:t>
+      </w:r>
+      <w:proofErr w:type="spellStart"/>
+      <w:proofErr w:type="gramEnd"/>
+      <w:r>
+        <w:rPr>
+          <w:b/>
+          <w:bCs/>
+        </w:rPr>
+        <w:t>ServleConfig</w:t>
+      </w:r>
+      <w:proofErr w:type="spellEnd"/>
+      <w:r>
+        <w:rPr>
+          <w:b/>
+          <w:bCs/>
+        </w:rPr>
+        <w:t>) method</w:t>
+      </w:r>
+      <w:r>
+        <w:t xml:space="preserve"> of the servlet class.</w:t>
+      </w:r>
+    </w:p>
+    <w:p>
+      <w:pPr>
+        <w:pStyle w:val="NoSpacing"/>
+        <w:numPr>
+          <w:ilvl w:val="2"/>
+          <w:numId w:val="8"/>
+        </w:numPr>
+      </w:pPr>
+      <w:r>
+        <w:t xml:space="preserve">As a part of this stage </w:t>
+      </w:r>
+      <w:proofErr w:type="spellStart"/>
+      <w:r>
+        <w:t>init</w:t>
+      </w:r>
+      <w:proofErr w:type="spellEnd"/>
+      <w:r>
+        <w:t xml:space="preserve"> method will be called by servlet container after constructor.</w:t>
+      </w:r>
+    </w:p>
+    <w:p>
+      <w:pPr>
+        <w:pStyle w:val="NoSpacing"/>
+        <w:numPr>
+          <w:ilvl w:val="2"/>
+          <w:numId w:val="8"/>
+        </w:numPr>
+      </w:pPr>
+      <w:r>
+        <w:t xml:space="preserve">There is only one object of the servlet through the application and hence </w:t>
+      </w:r>
+      <w:proofErr w:type="spellStart"/>
+      <w:r>
+        <w:t>init</w:t>
+      </w:r>
+      <w:proofErr w:type="spellEnd"/>
+      <w:r>
+        <w:t xml:space="preserve"> method calls only once in a life cycle.</w:t>
+      </w:r>
+    </w:p>
+    <w:p>
+      <w:pPr>
+        <w:pStyle w:val="NoSpacing"/>
+        <w:numPr>
+          <w:ilvl w:val="1"/>
+          <w:numId w:val="8"/>
+        </w:numPr>
+      </w:pPr>
+      <w:r>
+        <w:t>Service stage</w:t>
+      </w:r>
+    </w:p>
+    <w:p>
+      <w:pPr>
+        <w:pStyle w:val="NoSpacing"/>
+        <w:numPr>
+          <w:ilvl w:val="2"/>
+          <w:numId w:val="8"/>
+        </w:numPr>
+      </w:pPr>
+      <w:r>
+        <w:t>In this stage the request will be processed and response will be generated.</w:t>
+      </w:r>
+    </w:p>
+    <w:p>
+      <w:pPr>
+        <w:pStyle w:val="NoSpacing"/>
+        <w:numPr>
+          <w:ilvl w:val="2"/>
+          <w:numId w:val="8"/>
+        </w:numPr>
+      </w:pPr>
+      <w:r>
+        <w:t>In this stage the service method gets executed.</w:t>
+      </w:r>
+    </w:p>
+    <w:p>
+      <w:pPr>
+        <w:pStyle w:val="NoSpacing"/>
+        <w:numPr>
+          <w:ilvl w:val="2"/>
+          <w:numId w:val="8"/>
+        </w:numPr>
+      </w:pPr>
+      <w:r>
+        <w:t xml:space="preserve">This method will be called for every request from the user. </w:t>
+      </w:r>
+    </w:p>
+    <w:p>
+      <w:pPr>
+        <w:pStyle w:val="NoSpacing"/>
+        <w:numPr>
+          <w:ilvl w:val="2"/>
+          <w:numId w:val="8"/>
+        </w:numPr>
+      </w:pPr>
+      <w:r>
+        <w:t>This method called multiple times in a life cycle for every use request.</w:t>
+      </w:r>
+    </w:p>
+    <w:p>
+      <w:pPr>
+        <w:pStyle w:val="NoSpacing"/>
+        <w:numPr>
+          <w:ilvl w:val="1"/>
+          <w:numId w:val="8"/>
+        </w:numPr>
+      </w:pPr>
+      <w:r>
+        <w:t>Destroy stage</w:t>
+      </w:r>
+    </w:p>
+    <w:p>
+      <w:pPr>
+        <w:pStyle w:val="NoSpacing"/>
+        <w:numPr>
+          <w:ilvl w:val="2"/>
+          <w:numId w:val="8"/>
+        </w:numPr>
+      </w:pPr>
+      <w:r>
+        <w:t>In this stage the servlet object will be destroyed.</w:t>
+      </w:r>
+    </w:p>
+    <w:p>
+      <w:pPr>
+        <w:pStyle w:val="NoSpacing"/>
+        <w:numPr>
+          <w:ilvl w:val="2"/>
+          <w:numId w:val="8"/>
+        </w:numPr>
+      </w:pPr>
+      <w:r>
+        <w:t xml:space="preserve">To perform cleanup </w:t>
+      </w:r>
+      <w:r>
+        <w:t>activities</w:t>
+      </w:r>
+      <w:r>
+        <w:t xml:space="preserve"> before closing the servlet object, it can be </w:t>
+      </w:r>
+      <w:proofErr w:type="gramStart"/>
+      <w:r>
+        <w:t>perform</w:t>
+      </w:r>
+      <w:proofErr w:type="gramEnd"/>
+      <w:r>
+        <w:t xml:space="preserve"> inside this stage</w:t>
+      </w:r>
+      <w:r>
+        <w:t>.</w:t>
+      </w:r>
+    </w:p>
+    <w:p>
+      <w:pPr>
+        <w:pStyle w:val="NoSpacing"/>
+        <w:numPr>
+          <w:ilvl w:val="2"/>
+          <w:numId w:val="8"/>
+        </w:numPr>
+      </w:pPr>
+      <w:r>
+        <w:t xml:space="preserve">Here </w:t>
+      </w:r>
+      <w:proofErr w:type="gramStart"/>
+      <w:r>
+        <w:t>destroy(</w:t>
+      </w:r>
+      <w:proofErr w:type="gramEnd"/>
+      <w:r>
+        <w:t>) method will be called before deleting a servlet object.</w:t>
+      </w:r>
+    </w:p>
+    <w:p>
+      <w:pPr>
+        <w:pStyle w:val="NoSpacing"/>
+        <w:numPr>
+          <w:ilvl w:val="2"/>
+          <w:numId w:val="8"/>
+        </w:numPr>
+      </w:pPr>
+      <w:r>
+        <w:t>This step executes only once in a life cycle.</w:t>
+      </w:r>
+      <w:r>
+        <w:t xml:space="preserve"> </w:t>
+      </w:r>
+    </w:p>
+    <w:p>
+      <w:pPr>
+        <w:pStyle w:val="NoSpacing"/>
+      </w:pPr>
+    </w:p>
+    <w:p>
+      <w:r>
+        <w:br w:type="page"/>
+      </w:r>
+    </w:p>
+    <w:p>
+      <w:pPr>
+        <w:pStyle w:val="NoSpacing"/>
         <w:rPr>
           <w:b/>
           <w:bCs/>
           <w:u w:val="single"/>
         </w:rPr>
-        <w:t>U</w:t>
-      </w:r>
+      </w:pPr>
       <w:r>
         <w:rPr>
           <w:b/>
           <w:bCs/>
           <w:u w:val="single"/>
         </w:rPr>
-        <w:t>se Servlet</w:t>
-      </w:r>
-    </w:p>
-    <w:p>
-      <w:pPr>
-        <w:pStyle w:val="NoSpacing"/>
-        <w:numPr>
-          <w:ilvl w:val="0"/>
-          <w:numId w:val="7"/>
-        </w:numPr>
+        <w:lastRenderedPageBreak/>
+        <w:t xml:space="preserve">Create and </w:t>
+      </w:r>
+      <w:r>
         <w:rPr>
           <w:b/>
           <w:bCs/>
           <w:u w:val="single"/>
         </w:rPr>
+        <w:t>U</w:t>
+      </w:r>
+      <w:r>
+        <w:rPr>
+          <w:b/>
+          <w:bCs/>
+          <w:u w:val="single"/>
+        </w:rPr>
+        <w:t>se Servlet</w:t>
+      </w:r>
+    </w:p>
+    <w:p>
+      <w:pPr>
+        <w:pStyle w:val="NoSpacing"/>
+        <w:numPr>
+          <w:ilvl w:val="0"/>
+          <w:numId w:val="7"/>
+        </w:numPr>
+        <w:rPr>
+          <w:b/>
+          <w:bCs/>
+          <w:u w:val="single"/>
+        </w:rPr>
       </w:pPr>
       <w:r>
         <w:t>Servlets can be created by 2 ways</w:t>
@@ -1372,14 +1718,148 @@
           <w:numId w:val="7"/>
         </w:numPr>
         <w:rPr>
-          <w:color w:val="FF0000"/>
-        </w:rPr>
-      </w:pPr>
-      <w:r>
-        <w:rPr>
-          <w:color w:val="FF0000"/>
+          <w:color w:val="000000" w:themeColor="text1"/>
+        </w:rPr>
+      </w:pPr>
+      <w:r>
+        <w:rPr>
+          <w:color w:val="000000" w:themeColor="text1"/>
         </w:rPr>
         <w:t xml:space="preserve">Eclipse Predefine Option. </w:t>
+      </w:r>
+    </w:p>
+    <w:p>
+      <w:pPr>
+        <w:pStyle w:val="NoSpacing"/>
+        <w:numPr>
+          <w:ilvl w:val="2"/>
+          <w:numId w:val="7"/>
+        </w:numPr>
+        <w:rPr>
+          <w:color w:val="000000" w:themeColor="text1"/>
+        </w:rPr>
+      </w:pPr>
+      <w:r>
+        <w:rPr>
+          <w:color w:val="000000" w:themeColor="text1"/>
+        </w:rPr>
+        <w:t xml:space="preserve">Right Click on </w:t>
+      </w:r>
+      <w:proofErr w:type="spellStart"/>
+      <w:r>
+        <w:rPr>
+          <w:color w:val="000000" w:themeColor="text1"/>
+        </w:rPr>
+        <w:t>src</w:t>
+      </w:r>
+      <w:proofErr w:type="spellEnd"/>
+      <w:r>
+        <w:rPr>
+          <w:color w:val="000000" w:themeColor="text1"/>
+        </w:rPr>
+        <w:t>/main/java -&gt; Go To “New” Option</w:t>
+      </w:r>
+    </w:p>
+    <w:p>
+      <w:pPr>
+        <w:pStyle w:val="NoSpacing"/>
+        <w:numPr>
+          <w:ilvl w:val="2"/>
+          <w:numId w:val="7"/>
+        </w:numPr>
+        <w:rPr>
+          <w:color w:val="000000" w:themeColor="text1"/>
+        </w:rPr>
+      </w:pPr>
+      <w:r>
+        <w:rPr>
+          <w:color w:val="000000" w:themeColor="text1"/>
+        </w:rPr>
+        <w:t>Select “Servlet” option</w:t>
+      </w:r>
+      <w:r>
+        <w:rPr>
+          <w:color w:val="000000" w:themeColor="text1"/>
+        </w:rPr>
+        <w:t>.</w:t>
+      </w:r>
+    </w:p>
+    <w:p>
+      <w:pPr>
+        <w:pStyle w:val="NoSpacing"/>
+        <w:numPr>
+          <w:ilvl w:val="2"/>
+          <w:numId w:val="7"/>
+        </w:numPr>
+        <w:rPr>
+          <w:color w:val="000000" w:themeColor="text1"/>
+        </w:rPr>
+      </w:pPr>
+      <w:r>
+        <w:rPr>
+          <w:color w:val="000000" w:themeColor="text1"/>
+        </w:rPr>
+        <w:t>Provide a servlet class name-&gt; Click on “Next” button</w:t>
+      </w:r>
+    </w:p>
+    <w:p>
+      <w:pPr>
+        <w:pStyle w:val="NoSpacing"/>
+        <w:numPr>
+          <w:ilvl w:val="2"/>
+          <w:numId w:val="7"/>
+        </w:numPr>
+        <w:rPr>
+          <w:color w:val="000000" w:themeColor="text1"/>
+        </w:rPr>
+      </w:pPr>
+      <w:r>
+        <w:rPr>
+          <w:color w:val="000000" w:themeColor="text1"/>
+        </w:rPr>
+        <w:t xml:space="preserve">Use Existing URL patten or You can Edit it -&gt; </w:t>
+      </w:r>
+      <w:r>
+        <w:rPr>
+          <w:color w:val="000000" w:themeColor="text1"/>
+        </w:rPr>
+        <w:t>Click on “Next” button</w:t>
+      </w:r>
+    </w:p>
+    <w:p>
+      <w:pPr>
+        <w:pStyle w:val="NoSpacing"/>
+        <w:numPr>
+          <w:ilvl w:val="2"/>
+          <w:numId w:val="7"/>
+        </w:numPr>
+        <w:rPr>
+          <w:color w:val="000000" w:themeColor="text1"/>
+        </w:rPr>
+      </w:pPr>
+      <w:r>
+        <w:rPr>
+          <w:color w:val="000000" w:themeColor="text1"/>
+        </w:rPr>
+        <w:t xml:space="preserve">Select Appropriate method -&gt; </w:t>
+      </w:r>
+      <w:r>
+        <w:rPr>
+          <w:color w:val="000000" w:themeColor="text1"/>
+        </w:rPr>
+        <w:t>Click on “</w:t>
+      </w:r>
+      <w:r>
+        <w:rPr>
+          <w:color w:val="000000" w:themeColor="text1"/>
+        </w:rPr>
+        <w:t>Finish</w:t>
+      </w:r>
+      <w:r>
+        <w:rPr>
+          <w:color w:val="000000" w:themeColor="text1"/>
+        </w:rPr>
+        <w:t>” button</w:t>
       </w:r>
     </w:p>
     <w:p>
@@ -2194,6 +2674,124 @@
           <w:numId w:val="7"/>
         </w:numPr>
         <w:rPr>
+          <w:color w:val="000000" w:themeColor="text1"/>
+        </w:rPr>
+      </w:pPr>
+      <w:r>
+        <w:rPr>
+          <w:color w:val="000000" w:themeColor="text1"/>
+        </w:rPr>
+        <w:t>Using Annotation on the servlet class.</w:t>
+      </w:r>
+    </w:p>
+    <w:p>
+      <w:pPr>
+        <w:pStyle w:val="NoSpacing"/>
+        <w:numPr>
+          <w:ilvl w:val="3"/>
+          <w:numId w:val="7"/>
+        </w:numPr>
+        <w:rPr>
+          <w:color w:val="000000" w:themeColor="text1"/>
+        </w:rPr>
+      </w:pPr>
+      <w:r>
+        <w:rPr>
+          <w:color w:val="000000" w:themeColor="text1"/>
+        </w:rPr>
+        <w:t>You can use annotation on your servlet class to provide URL pattern for your servlet.</w:t>
+      </w:r>
+    </w:p>
+    <w:p>
+      <w:pPr>
+        <w:pStyle w:val="NoSpacing"/>
+        <w:numPr>
+          <w:ilvl w:val="3"/>
+          <w:numId w:val="7"/>
+        </w:numPr>
+        <w:rPr>
+          <w:color w:val="000000" w:themeColor="text1"/>
+        </w:rPr>
+      </w:pPr>
+      <w:r>
+        <w:rPr>
+          <w:color w:val="000000" w:themeColor="text1"/>
+        </w:rPr>
+        <w:t>This annotation is the alternative for the web.xml tags</w:t>
+      </w:r>
+    </w:p>
+    <w:p>
+      <w:pPr>
+        <w:pStyle w:val="NoSpacing"/>
+        <w:ind w:left="2880"/>
+        <w:rPr>
+          <w:color w:val="000000" w:themeColor="text1"/>
+        </w:rPr>
+      </w:pPr>
+      <w:r>
+        <w:rPr>
+          <w:rFonts w:ascii="Consolas" w:hAnsi="Consolas" w:cs="Consolas"/>
+          <w:color w:val="646464"/>
+          <w:sz w:val="28"/>
+          <w:szCs w:val="28"/>
+          <w:shd w:val="clear" w:color="auto" w:fill="E8F2FE"/>
+        </w:rPr>
+        <w:t>@WebServlet</w:t>
+      </w:r>
+      <w:r>
+        <w:rPr>
+          <w:rFonts w:ascii="Consolas" w:hAnsi="Consolas" w:cs="Consolas"/>
+          <w:color w:val="000000"/>
+          <w:sz w:val="28"/>
+          <w:szCs w:val="28"/>
+          <w:shd w:val="clear" w:color="auto" w:fill="E8F2FE"/>
+        </w:rPr>
+        <w:t>(</w:t>
+      </w:r>
+      <w:r>
+        <w:rPr>
+          <w:rFonts w:ascii="Consolas" w:hAnsi="Consolas" w:cs="Consolas"/>
+          <w:color w:val="2A00FF"/>
+          <w:sz w:val="28"/>
+          <w:szCs w:val="28"/>
+          <w:shd w:val="clear" w:color="auto" w:fill="E8F2FE"/>
+        </w:rPr>
+        <w:t>"/</w:t>
+      </w:r>
+      <w:r>
+        <w:rPr>
+          <w:rFonts w:ascii="Consolas" w:hAnsi="Consolas" w:cs="Consolas"/>
+          <w:color w:val="2A00FF"/>
+          <w:sz w:val="28"/>
+          <w:szCs w:val="28"/>
+          <w:shd w:val="clear" w:color="auto" w:fill="E8F2FE"/>
+        </w:rPr>
+        <w:t>&lt;url-pattern&gt;</w:t>
+      </w:r>
+      <w:r>
+        <w:rPr>
+          <w:rFonts w:ascii="Consolas" w:hAnsi="Consolas" w:cs="Consolas"/>
+          <w:color w:val="2A00FF"/>
+          <w:sz w:val="28"/>
+          <w:szCs w:val="28"/>
+          <w:shd w:val="clear" w:color="auto" w:fill="E8F2FE"/>
+        </w:rPr>
+        <w:t>"</w:t>
+      </w:r>
+      <w:r>
+        <w:rPr>
+          <w:rFonts w:ascii="Consolas" w:hAnsi="Consolas" w:cs="Consolas"/>
+          <w:color w:val="000000"/>
+          <w:sz w:val="28"/>
+          <w:szCs w:val="28"/>
+          <w:shd w:val="clear" w:color="auto" w:fill="E8F2FE"/>
+        </w:rPr>
+        <w:t>)</w:t>
+      </w:r>
+    </w:p>
+    <w:p>
+      <w:pPr>
+        <w:rPr>
           <w:color w:val="FF0000"/>
         </w:rPr>
       </w:pPr>
@@ -2201,7 +2799,532 @@
         <w:rPr>
           <w:color w:val="FF0000"/>
         </w:rPr>
-        <w:t>Using Annotation on the servlet class.</w:t>
+        <w:br w:type="page"/>
+      </w:r>
+    </w:p>
+    <w:p>
+      <w:pPr>
+        <w:pStyle w:val="NoSpacing"/>
+        <w:ind w:left="2160"/>
+        <w:rPr>
+          <w:color w:val="FF0000"/>
+        </w:rPr>
+      </w:pPr>
+    </w:p>
+    <w:p>
+      <w:pPr>
+        <w:pStyle w:val="NoSpacing"/>
+        <w:rPr>
+          <w:color w:val="FF0000"/>
+        </w:rPr>
+      </w:pPr>
+    </w:p>
+    <w:p>
+      <w:pPr>
+        <w:pStyle w:val="NoSpacing"/>
+        <w:rPr>
+          <w:color w:val="FF0000"/>
+        </w:rPr>
+      </w:pPr>
+    </w:p>
+    <w:p>
+      <w:pPr>
+        <w:pStyle w:val="NoSpacing"/>
+        <w:rPr>
+          <w:color w:val="FF0000"/>
+        </w:rPr>
+      </w:pPr>
+      <w:r>
+        <w:rPr>
+          <w:noProof/>
+          <w:color w:val="FF0000"/>
+        </w:rPr>
+        <w:drawing>
+          <wp:inline distT="0" distB="0" distL="0" distR="0" wp14:anchorId="75A02EC0" wp14:editId="38ACECB3">
+            <wp:extent cx="5943600" cy="2677795"/>
+            <wp:effectExtent l="0" t="0" r="0" b="8255"/>
+            <wp:docPr id="3" name="Picture 3"/>
+            <wp:cNvGraphicFramePr>
+              <a:graphicFrameLocks xmlns:a="http://schemas.openxmlformats.org/drawingml/2006/main" noChangeAspect="1"/>
+            </wp:cNvGraphicFramePr>
+            <a:graphic xmlns:a="http://schemas.openxmlformats.org/drawingml/2006/main">
+              <a:graphicData uri="http://schemas.openxmlformats.org/drawingml/2006/picture">
+                <pic:pic xmlns:pic="http://schemas.openxmlformats.org/drawingml/2006/picture">
+                  <pic:nvPicPr>
+                    <pic:cNvPr id="0" name="Picture 1"/>
+                    <pic:cNvPicPr>
+                      <a:picLocks noChangeAspect="1" noChangeArrowheads="1"/>
+                    </pic:cNvPicPr>
+                  </pic:nvPicPr>
+                  <pic:blipFill>
+                    <a:blip r:embed="rId9" cstate="print">
+                      <a:extLst>
+                        <a:ext uri="{28A0092B-C50C-407E-A947-70E740481C1C}">
+                          <a14:useLocalDpi xmlns:a14="http://schemas.microsoft.com/office/drawing/2010/main" val="0"/>
+                        </a:ext>
+                      </a:extLst>
+                    </a:blip>
+                    <a:srcRect/>
+                    <a:stretch>
+                      <a:fillRect/>
+                    </a:stretch>
+                  </pic:blipFill>
+                  <pic:spPr bwMode="auto">
+                    <a:xfrm>
+                      <a:off x="0" y="0"/>
+                      <a:ext cx="5943600" cy="2677795"/>
+                    </a:xfrm>
+                    <a:prstGeom prst="rect">
+                      <a:avLst/>
+                    </a:prstGeom>
+                    <a:noFill/>
+                    <a:ln>
+                      <a:noFill/>
+                    </a:ln>
+                  </pic:spPr>
+                </pic:pic>
+              </a:graphicData>
+            </a:graphic>
+          </wp:inline>
+        </w:drawing>
+      </w:r>
+    </w:p>
+    <w:p>
+      <w:pPr>
+        <w:pStyle w:val="NoSpacing"/>
+        <w:rPr>
+          <w:color w:val="FF0000"/>
+        </w:rPr>
+      </w:pPr>
+    </w:p>
+    <w:p>
+      <w:pPr>
+        <w:pStyle w:val="NoSpacing"/>
+        <w:rPr>
+          <w:b/>
+          <w:bCs/>
+          <w:color w:val="000000" w:themeColor="text1"/>
+          <w:u w:val="single"/>
+        </w:rPr>
+      </w:pPr>
+      <w:r>
+        <w:rPr>
+          <w:b/>
+          <w:bCs/>
+          <w:color w:val="000000" w:themeColor="text1"/>
+          <w:u w:val="single"/>
+        </w:rPr>
+        <w:t>Returning a Response to a user</w:t>
+      </w:r>
+      <w:r>
+        <w:rPr>
+          <w:b/>
+          <w:bCs/>
+          <w:color w:val="000000" w:themeColor="text1"/>
+          <w:u w:val="single"/>
+        </w:rPr>
+        <w:t xml:space="preserve"> from servlet</w:t>
+      </w:r>
+    </w:p>
+    <w:p>
+      <w:pPr>
+        <w:pStyle w:val="NoSpacing"/>
+        <w:numPr>
+          <w:ilvl w:val="0"/>
+          <w:numId w:val="10"/>
+        </w:numPr>
+        <w:rPr>
+          <w:color w:val="000000" w:themeColor="text1"/>
+        </w:rPr>
+      </w:pPr>
+      <w:r>
+        <w:rPr>
+          <w:color w:val="000000" w:themeColor="text1"/>
+        </w:rPr>
+        <w:t xml:space="preserve">You can return a response to a user using </w:t>
+      </w:r>
+      <w:proofErr w:type="spellStart"/>
+      <w:r>
+        <w:rPr>
+          <w:color w:val="000000" w:themeColor="text1"/>
+        </w:rPr>
+        <w:t>HttpServletResponse</w:t>
+      </w:r>
+      <w:proofErr w:type="spellEnd"/>
+      <w:r>
+        <w:rPr>
+          <w:color w:val="000000" w:themeColor="text1"/>
+        </w:rPr>
+        <w:t xml:space="preserve"> object</w:t>
+      </w:r>
+      <w:r>
+        <w:rPr>
+          <w:color w:val="000000" w:themeColor="text1"/>
+        </w:rPr>
+        <w:t>.</w:t>
+      </w:r>
+    </w:p>
+    <w:p>
+      <w:pPr>
+        <w:pStyle w:val="NoSpacing"/>
+        <w:numPr>
+          <w:ilvl w:val="0"/>
+          <w:numId w:val="10"/>
+        </w:numPr>
+        <w:rPr>
+          <w:color w:val="000000" w:themeColor="text1"/>
+        </w:rPr>
+      </w:pPr>
+      <w:r>
+        <w:rPr>
+          <w:color w:val="000000" w:themeColor="text1"/>
+        </w:rPr>
+        <w:t>You can return response of multiple types.</w:t>
+      </w:r>
+      <w:r>
+        <w:rPr>
+          <w:color w:val="000000" w:themeColor="text1"/>
+        </w:rPr>
+        <w:t xml:space="preserve"> Which is called as MIME type</w:t>
+      </w:r>
+    </w:p>
+    <w:p>
+      <w:pPr>
+        <w:pStyle w:val="NoSpacing"/>
+        <w:ind w:left="720"/>
+        <w:rPr>
+          <w:color w:val="000000" w:themeColor="text1"/>
+        </w:rPr>
+      </w:pPr>
+      <w:hyperlink r:id="rId10" w:history="1">
+        <w:r>
+          <w:rPr>
+            <w:rStyle w:val="Hyperlink"/>
+          </w:rPr>
+          <w:t>https://developer.mozilla.org/en-US/docs/Web/HTTP/Basics_of_HTTP/MIME_types/Common_types</w:t>
+        </w:r>
+      </w:hyperlink>
+      <w:r>
+        <w:rPr>
+          <w:color w:val="000000" w:themeColor="text1"/>
+        </w:rPr>
+        <w:t xml:space="preserve"> </w:t>
+      </w:r>
+    </w:p>
+    <w:p>
+      <w:pPr>
+        <w:pStyle w:val="NoSpacing"/>
+        <w:numPr>
+          <w:ilvl w:val="0"/>
+          <w:numId w:val="10"/>
+        </w:numPr>
+        <w:rPr>
+          <w:color w:val="000000" w:themeColor="text1"/>
+        </w:rPr>
+      </w:pPr>
+      <w:r>
+        <w:rPr>
+          <w:color w:val="000000" w:themeColor="text1"/>
+        </w:rPr>
+        <w:t xml:space="preserve">You can set the type of response. Using </w:t>
+      </w:r>
+      <w:proofErr w:type="spellStart"/>
+      <w:r>
+        <w:rPr>
+          <w:color w:val="000000" w:themeColor="text1"/>
+        </w:rPr>
+        <w:t>setContentType</w:t>
+      </w:r>
+      <w:proofErr w:type="spellEnd"/>
+      <w:r>
+        <w:rPr>
+          <w:color w:val="000000" w:themeColor="text1"/>
+        </w:rPr>
+        <w:t>(“MIME-Type”).</w:t>
+      </w:r>
+      <w:r>
+        <w:rPr>
+          <w:color w:val="000000" w:themeColor="text1"/>
+        </w:rPr>
+        <w:t xml:space="preserve"> The default content type is “text/html”</w:t>
+      </w:r>
+      <w:r>
+        <w:rPr>
+          <w:color w:val="000000" w:themeColor="text1"/>
+        </w:rPr>
+        <w:t>.</w:t>
+      </w:r>
+    </w:p>
+    <w:p>
+      <w:pPr>
+        <w:pStyle w:val="NoSpacing"/>
+        <w:numPr>
+          <w:ilvl w:val="0"/>
+          <w:numId w:val="10"/>
+        </w:numPr>
+        <w:rPr>
+          <w:color w:val="000000" w:themeColor="text1"/>
+        </w:rPr>
+      </w:pPr>
+      <w:r>
+        <w:rPr>
+          <w:color w:val="000000" w:themeColor="text1"/>
+        </w:rPr>
+        <w:t>T</w:t>
+      </w:r>
+      <w:r>
+        <w:rPr>
+          <w:color w:val="000000" w:themeColor="text1"/>
+        </w:rPr>
+        <w:t xml:space="preserve">o Return a response you have get the object of </w:t>
+      </w:r>
+      <w:proofErr w:type="spellStart"/>
+      <w:r>
+        <w:rPr>
+          <w:color w:val="000000" w:themeColor="text1"/>
+        </w:rPr>
+        <w:t>PrintWirter</w:t>
+      </w:r>
+      <w:proofErr w:type="spellEnd"/>
+      <w:r>
+        <w:rPr>
+          <w:color w:val="000000" w:themeColor="text1"/>
+        </w:rPr>
+        <w:t xml:space="preserve"> or </w:t>
+      </w:r>
+      <w:proofErr w:type="spellStart"/>
+      <w:r>
+        <w:rPr>
+          <w:color w:val="000000" w:themeColor="text1"/>
+        </w:rPr>
+        <w:t>Output</w:t>
+      </w:r>
+      <w:r>
+        <w:rPr>
+          <w:color w:val="000000" w:themeColor="text1"/>
+        </w:rPr>
+        <w:t>Stream</w:t>
+      </w:r>
+      <w:proofErr w:type="spellEnd"/>
+      <w:r>
+        <w:rPr>
+          <w:color w:val="000000" w:themeColor="text1"/>
+        </w:rPr>
+        <w:t>.</w:t>
+      </w:r>
+    </w:p>
+    <w:p>
+      <w:pPr>
+        <w:pStyle w:val="NoSpacing"/>
+        <w:numPr>
+          <w:ilvl w:val="0"/>
+          <w:numId w:val="10"/>
+        </w:numPr>
+        <w:rPr>
+          <w:color w:val="000000" w:themeColor="text1"/>
+        </w:rPr>
+      </w:pPr>
+      <w:r>
+        <w:rPr>
+          <w:color w:val="000000" w:themeColor="text1"/>
+        </w:rPr>
+        <w:t xml:space="preserve"> </w:t>
+      </w:r>
+      <w:proofErr w:type="spellStart"/>
+      <w:r>
+        <w:rPr>
+          <w:b/>
+          <w:bCs/>
+          <w:color w:val="000000" w:themeColor="text1"/>
+        </w:rPr>
+        <w:t>PrintWriter</w:t>
+      </w:r>
+      <w:proofErr w:type="spellEnd"/>
+      <w:r>
+        <w:rPr>
+          <w:color w:val="000000" w:themeColor="text1"/>
+        </w:rPr>
+        <w:t xml:space="preserve"> object is use to return text or html or char type of response.</w:t>
+      </w:r>
+    </w:p>
+    <w:p>
+      <w:pPr>
+        <w:pStyle w:val="NoSpacing"/>
+        <w:ind w:left="720"/>
+        <w:rPr>
+          <w:color w:val="000000" w:themeColor="text1"/>
+          <w:sz w:val="16"/>
+          <w:szCs w:val="16"/>
+        </w:rPr>
+      </w:pPr>
+      <w:proofErr w:type="spellStart"/>
+      <w:r>
+        <w:rPr>
+          <w:rFonts w:ascii="Consolas" w:hAnsi="Consolas" w:cs="Consolas"/>
+          <w:color w:val="000000"/>
+          <w:sz w:val="20"/>
+          <w:szCs w:val="20"/>
+          <w:shd w:val="clear" w:color="auto" w:fill="E8F2FE"/>
+        </w:rPr>
+        <w:t>PrintWriter</w:t>
+      </w:r>
+      <w:proofErr w:type="spellEnd"/>
+      <w:r>
+        <w:rPr>
+          <w:rFonts w:ascii="Consolas" w:hAnsi="Consolas" w:cs="Consolas"/>
+          <w:color w:val="000000"/>
+          <w:sz w:val="20"/>
+          <w:szCs w:val="20"/>
+          <w:shd w:val="clear" w:color="auto" w:fill="E8F2FE"/>
+        </w:rPr>
+        <w:t xml:space="preserve"> </w:t>
+      </w:r>
+      <w:r>
+        <w:rPr>
+          <w:rFonts w:ascii="Consolas" w:hAnsi="Consolas" w:cs="Consolas"/>
+          <w:color w:val="6A3E3E"/>
+          <w:sz w:val="20"/>
+          <w:szCs w:val="20"/>
+          <w:shd w:val="clear" w:color="auto" w:fill="E8F2FE"/>
+        </w:rPr>
+        <w:t>out</w:t>
+      </w:r>
+      <w:r>
+        <w:rPr>
+          <w:rFonts w:ascii="Consolas" w:hAnsi="Consolas" w:cs="Consolas"/>
+          <w:color w:val="000000"/>
+          <w:sz w:val="20"/>
+          <w:szCs w:val="20"/>
+          <w:shd w:val="clear" w:color="auto" w:fill="E8F2FE"/>
+        </w:rPr>
+        <w:t xml:space="preserve"> = </w:t>
+      </w:r>
+      <w:proofErr w:type="spellStart"/>
+      <w:proofErr w:type="gramStart"/>
+      <w:r>
+        <w:rPr>
+          <w:rFonts w:ascii="Consolas" w:hAnsi="Consolas" w:cs="Consolas"/>
+          <w:color w:val="6A3E3E"/>
+          <w:sz w:val="20"/>
+          <w:szCs w:val="20"/>
+          <w:shd w:val="clear" w:color="auto" w:fill="E8F2FE"/>
+        </w:rPr>
+        <w:t>response</w:t>
+      </w:r>
+      <w:r>
+        <w:rPr>
+          <w:rFonts w:ascii="Consolas" w:hAnsi="Consolas" w:cs="Consolas"/>
+          <w:color w:val="000000"/>
+          <w:sz w:val="20"/>
+          <w:szCs w:val="20"/>
+          <w:shd w:val="clear" w:color="auto" w:fill="E8F2FE"/>
+        </w:rPr>
+        <w:t>.getWriter</w:t>
+      </w:r>
+      <w:proofErr w:type="spellEnd"/>
+      <w:proofErr w:type="gramEnd"/>
+      <w:r>
+        <w:rPr>
+          <w:rFonts w:ascii="Consolas" w:hAnsi="Consolas" w:cs="Consolas"/>
+          <w:color w:val="000000"/>
+          <w:sz w:val="20"/>
+          <w:szCs w:val="20"/>
+          <w:shd w:val="clear" w:color="auto" w:fill="E8F2FE"/>
+        </w:rPr>
+        <w:t>();</w:t>
+      </w:r>
+    </w:p>
+    <w:p>
+      <w:pPr>
+        <w:pStyle w:val="NoSpacing"/>
+        <w:numPr>
+          <w:ilvl w:val="0"/>
+          <w:numId w:val="10"/>
+        </w:numPr>
+        <w:rPr>
+          <w:color w:val="000000" w:themeColor="text1"/>
+        </w:rPr>
+      </w:pPr>
+      <w:proofErr w:type="spellStart"/>
+      <w:r>
+        <w:rPr>
+          <w:b/>
+          <w:bCs/>
+          <w:color w:val="000000" w:themeColor="text1"/>
+        </w:rPr>
+        <w:t>Output</w:t>
+      </w:r>
+      <w:r>
+        <w:rPr>
+          <w:b/>
+          <w:bCs/>
+          <w:color w:val="000000" w:themeColor="text1"/>
+        </w:rPr>
+        <w:t>Stream</w:t>
+      </w:r>
+      <w:proofErr w:type="spellEnd"/>
+      <w:r>
+        <w:rPr>
+          <w:color w:val="000000" w:themeColor="text1"/>
+        </w:rPr>
+        <w:t xml:space="preserve"> is use to return binary type of response like images, audio, video, pdf etc.</w:t>
+      </w:r>
+    </w:p>
+    <w:p>
+      <w:pPr>
+        <w:pStyle w:val="NoSpacing"/>
+        <w:ind w:left="720"/>
+        <w:rPr>
+          <w:color w:val="000000" w:themeColor="text1"/>
+          <w:sz w:val="16"/>
+          <w:szCs w:val="16"/>
+        </w:rPr>
+      </w:pPr>
+      <w:proofErr w:type="spellStart"/>
+      <w:r>
+        <w:rPr>
+          <w:rFonts w:ascii="Consolas" w:hAnsi="Consolas" w:cs="Consolas"/>
+          <w:color w:val="3F7F5F"/>
+          <w:sz w:val="20"/>
+          <w:szCs w:val="20"/>
+          <w:shd w:val="clear" w:color="auto" w:fill="E8F2FE"/>
+        </w:rPr>
+        <w:t>OutputStream</w:t>
+      </w:r>
+      <w:proofErr w:type="spellEnd"/>
+      <w:r>
+        <w:rPr>
+          <w:rFonts w:ascii="Consolas" w:hAnsi="Consolas" w:cs="Consolas"/>
+          <w:color w:val="3F7F5F"/>
+          <w:sz w:val="20"/>
+          <w:szCs w:val="20"/>
+          <w:shd w:val="clear" w:color="auto" w:fill="E8F2FE"/>
+        </w:rPr>
+        <w:t xml:space="preserve"> out = </w:t>
+      </w:r>
+      <w:proofErr w:type="spellStart"/>
+      <w:proofErr w:type="gramStart"/>
+      <w:r>
+        <w:rPr>
+          <w:rFonts w:ascii="Consolas" w:hAnsi="Consolas" w:cs="Consolas"/>
+          <w:color w:val="3F7F5F"/>
+          <w:sz w:val="20"/>
+          <w:szCs w:val="20"/>
+          <w:shd w:val="clear" w:color="auto" w:fill="E8F2FE"/>
+        </w:rPr>
+        <w:t>response.getOutputStream</w:t>
+      </w:r>
+      <w:proofErr w:type="spellEnd"/>
+      <w:proofErr w:type="gramEnd"/>
+      <w:r>
+        <w:rPr>
+          <w:rFonts w:ascii="Consolas" w:hAnsi="Consolas" w:cs="Consolas"/>
+          <w:color w:val="3F7F5F"/>
+          <w:sz w:val="20"/>
+          <w:szCs w:val="20"/>
+          <w:shd w:val="clear" w:color="auto" w:fill="E8F2FE"/>
+        </w:rPr>
+        <w:t>();</w:t>
       </w:r>
     </w:p>
     <w:sectPr>
@@ -2217,6 +3340,184 @@
 <file path=word/numbering.xml><?xml version="1.0" encoding="utf-8"?>
 <w:numbering xmlns:wpc="http://schemas.microsoft.com/office/word/2010/wordprocessingCanvas" xmlns:cx="http://schemas.microsoft.com/office/drawing/2014/chartex" xmlns:cx1="http://schemas.microsoft.com/office/drawing/2015/9/8/chartex" xmlns:cx2="http://schemas.microsoft.com/office/drawing/2015/10/21/chartex" xmlns:cx3="http://schemas.microsoft.com/office/drawing/2016/5/9/chartex" xmlns:cx4="http://schemas.microsoft.com/office/drawing/2016/5/10/chartex" xmlns:cx5="http://schemas.microsoft.com/office/drawing/2016/5/11/chartex" xmlns:cx6="http://schemas.microsoft.com/office/drawing/2016/5/12/chartex" xmlns:cx7="http://schemas.microsoft.com/office/drawing/2016/5/13/chartex" xmlns:cx8="http://schemas.microsoft.com/office/drawing/2016/5/14/chartex" xmlns:mc="http://schemas.openxmlformats.org/markup-compatibility/2006" xmlns:aink="http://schemas.microsoft.com/office/drawing/2016/ink" xmlns:am3d="http://schemas.microsoft.com/office/drawing/2017/model3d" xmlns:o="urn:schemas-microsoft-com:office:office" xmlns:r="http://schemas.openxmlformats.org/officeDocument/2006/relationships" xmlns:m="http://schemas.openxmlformats.org/officeDocument/2006/math" xmlns:v="urn:schemas-microsoft-com:vml" xmlns:wp14="http://schemas.microsoft.com/office/word/2010/wordprocessingDrawing" xmlns:wp="http://schemas.openxmlformats.org/drawingml/2006/wordprocessingDrawing" xmlns:w10="urn:schemas-microsoft-com:office:word" xmlns:w="http://schemas.openxmlformats.org/wordprocessingml/2006/main" xmlns:w14="http://schemas.microsoft.com/office/word/2010/wordml" xmlns:w15="http://schemas.microsoft.com/office/word/2012/wordml" xmlns:w16cex="http://schemas.microsoft.com/office/word/2018/wordml/cex" xmlns:w16cid="http://schemas.microsoft.com/office/word/2016/wordml/cid" xmlns:w16="http://schemas.microsoft.com/office/word/2018/wordml" xmlns:w16sdtdh="http://schemas.microsoft.com/office/word/2020/wordml/sdtdatahash" xmlns:w16se="http://schemas.microsoft.com/office/word/2015/wordml/symex" xmlns:wpg="http://schemas.microsoft.com/office/word/2010/wordprocessingGroup" xmlns:wpi="http://schemas.microsoft.com/office/word/2010/wordprocessingInk" xmlns:wne="http://schemas.microsoft.com/office/word/2006/wordml" xmlns:wps="http://schemas.microsoft.com/office/word/2010/wordprocessingShape" mc:Ignorable="w14 w15 w16se w16cid w16 w16cex w16sdtdh wp14">
   <w:abstractNum w:abstractNumId="0" w15:restartNumberingAfterBreak="0">
+    <w:nsid w:val="1E991104"/>
+    <w:multiLevelType w:val="hybridMultilevel"/>
+    <w:tmpl w:val="2662D644"/>
+    <w:lvl w:ilvl="0" w:tplc="0409000F">
+      <w:start w:val="1"/>
+      <w:numFmt w:val="decimal"/>
+      <w:lvlText w:val="%1."/>
+      <w:lvlJc w:val="left"/>
+      <w:pPr>
+        <w:ind w:left="720" w:hanging="360"/>
+      </w:pPr>
+      <w:rPr>
+        <w:rFonts w:hint="default"/>
+      </w:rPr>
+    </w:lvl>
+    <w:lvl w:ilvl="1" w:tplc="04090019">
+      <w:start w:val="1"/>
+      <w:numFmt w:val="lowerLetter"/>
+      <w:lvlText w:val="%2."/>
+      <w:lvlJc w:val="left"/>
+      <w:pPr>
+        <w:ind w:left="1440" w:hanging="360"/>
+      </w:pPr>
+    </w:lvl>
+    <w:lvl w:ilvl="2" w:tplc="0409001B">
+      <w:start w:val="1"/>
+      <w:numFmt w:val="lowerRoman"/>
+      <w:lvlText w:val="%3."/>
+      <w:lvlJc w:val="right"/>
+      <w:pPr>
+        <w:ind w:left="2160" w:hanging="180"/>
+      </w:pPr>
+    </w:lvl>
+    <w:lvl w:ilvl="3" w:tplc="0409000F" w:tentative="1">
+      <w:start w:val="1"/>
+      <w:numFmt w:val="decimal"/>
+      <w:lvlText w:val="%4."/>
+      <w:lvlJc w:val="left"/>
+      <w:pPr>
+        <w:ind w:left="2880" w:hanging="360"/>
+      </w:pPr>
+    </w:lvl>
+    <w:lvl w:ilvl="4" w:tplc="04090019" w:tentative="1">
+      <w:start w:val="1"/>
+      <w:numFmt w:val="lowerLetter"/>
+      <w:lvlText w:val="%5."/>
+      <w:lvlJc w:val="left"/>
+      <w:pPr>
+        <w:ind w:left="3600" w:hanging="360"/>
+      </w:pPr>
+    </w:lvl>
+    <w:lvl w:ilvl="5" w:tplc="0409001B" w:tentative="1">
+      <w:start w:val="1"/>
+      <w:numFmt w:val="lowerRoman"/>
+      <w:lvlText w:val="%6."/>
+      <w:lvlJc w:val="right"/>
+      <w:pPr>
+        <w:ind w:left="4320" w:hanging="180"/>
+      </w:pPr>
+    </w:lvl>
+    <w:lvl w:ilvl="6" w:tplc="0409000F" w:tentative="1">
+      <w:start w:val="1"/>
+      <w:numFmt w:val="decimal"/>
+      <w:lvlText w:val="%7."/>
+      <w:lvlJc w:val="left"/>
+      <w:pPr>
+        <w:ind w:left="5040" w:hanging="360"/>
+      </w:pPr>
+    </w:lvl>
+    <w:lvl w:ilvl="7" w:tplc="04090019" w:tentative="1">
+      <w:start w:val="1"/>
+      <w:numFmt w:val="lowerLetter"/>
+      <w:lvlText w:val="%8."/>
+      <w:lvlJc w:val="left"/>
+      <w:pPr>
+        <w:ind w:left="5760" w:hanging="360"/>
+      </w:pPr>
+    </w:lvl>
+    <w:lvl w:ilvl="8" w:tplc="0409001B" w:tentative="1">
+      <w:start w:val="1"/>
+      <w:numFmt w:val="lowerRoman"/>
+      <w:lvlText w:val="%9."/>
+      <w:lvlJc w:val="right"/>
+      <w:pPr>
+        <w:ind w:left="6480" w:hanging="180"/>
+      </w:pPr>
+    </w:lvl>
+  </w:abstractNum>
+  <w:abstractNum w:abstractNumId="1" w15:restartNumberingAfterBreak="0">
+    <w:nsid w:val="1EE26DCE"/>
+    <w:multiLevelType w:val="hybridMultilevel"/>
+    <w:tmpl w:val="D49016E8"/>
+    <w:lvl w:ilvl="0" w:tplc="0409000F">
+      <w:start w:val="1"/>
+      <w:numFmt w:val="decimal"/>
+      <w:lvlText w:val="%1."/>
+      <w:lvlJc w:val="left"/>
+      <w:pPr>
+        <w:ind w:left="720" w:hanging="360"/>
+      </w:pPr>
+      <w:rPr>
+        <w:rFonts w:hint="default"/>
+      </w:rPr>
+    </w:lvl>
+    <w:lvl w:ilvl="1" w:tplc="04090019" w:tentative="1">
+      <w:start w:val="1"/>
+      <w:numFmt w:val="lowerLetter"/>
+      <w:lvlText w:val="%2."/>
+      <w:lvlJc w:val="left"/>
+      <w:pPr>
+        <w:ind w:left="1440" w:hanging="360"/>
+      </w:pPr>
+    </w:lvl>
+    <w:lvl w:ilvl="2" w:tplc="0409001B" w:tentative="1">
+      <w:start w:val="1"/>
+      <w:numFmt w:val="lowerRoman"/>
+      <w:lvlText w:val="%3."/>
+      <w:lvlJc w:val="right"/>
+      <w:pPr>
+        <w:ind w:left="2160" w:hanging="180"/>
+      </w:pPr>
+    </w:lvl>
+    <w:lvl w:ilvl="3" w:tplc="0409000F" w:tentative="1">
+      <w:start w:val="1"/>
+      <w:numFmt w:val="decimal"/>
+      <w:lvlText w:val="%4."/>
+      <w:lvlJc w:val="left"/>
+      <w:pPr>
+        <w:ind w:left="2880" w:hanging="360"/>
+      </w:pPr>
+    </w:lvl>
+    <w:lvl w:ilvl="4" w:tplc="04090019" w:tentative="1">
+      <w:start w:val="1"/>
+      <w:numFmt w:val="lowerLetter"/>
+      <w:lvlText w:val="%5."/>
+      <w:lvlJc w:val="left"/>
+      <w:pPr>
+        <w:ind w:left="3600" w:hanging="360"/>
+      </w:pPr>
+    </w:lvl>
+    <w:lvl w:ilvl="5" w:tplc="0409001B" w:tentative="1">
+      <w:start w:val="1"/>
+      <w:numFmt w:val="lowerRoman"/>
+      <w:lvlText w:val="%6."/>
+      <w:lvlJc w:val="right"/>
+      <w:pPr>
+        <w:ind w:left="4320" w:hanging="180"/>
+      </w:pPr>
+    </w:lvl>
+    <w:lvl w:ilvl="6" w:tplc="0409000F" w:tentative="1">
+      <w:start w:val="1"/>
+      <w:numFmt w:val="decimal"/>
+      <w:lvlText w:val="%7."/>
+      <w:lvlJc w:val="left"/>
+      <w:pPr>
+        <w:ind w:left="5040" w:hanging="360"/>
+      </w:pPr>
+    </w:lvl>
+    <w:lvl w:ilvl="7" w:tplc="04090019" w:tentative="1">
+      <w:start w:val="1"/>
+      <w:numFmt w:val="lowerLetter"/>
+      <w:lvlText w:val="%8."/>
+      <w:lvlJc w:val="left"/>
+      <w:pPr>
+        <w:ind w:left="5760" w:hanging="360"/>
+      </w:pPr>
+    </w:lvl>
+    <w:lvl w:ilvl="8" w:tplc="0409001B" w:tentative="1">
+      <w:start w:val="1"/>
+      <w:numFmt w:val="lowerRoman"/>
+      <w:lvlText w:val="%9."/>
+      <w:lvlJc w:val="right"/>
+      <w:pPr>
+        <w:ind w:left="6480" w:hanging="180"/>
+      </w:pPr>
+    </w:lvl>
+  </w:abstractNum>
+  <w:abstractNum w:abstractNumId="2" w15:restartNumberingAfterBreak="0">
     <w:nsid w:val="33016AB1"/>
     <w:multiLevelType w:val="hybridMultilevel"/>
     <w:tmpl w:val="70E8EBE0"/>
@@ -2305,7 +3606,7 @@
       </w:pPr>
     </w:lvl>
   </w:abstractNum>
-  <w:abstractNum w:abstractNumId="1" w15:restartNumberingAfterBreak="0">
+  <w:abstractNum w:abstractNumId="3" w15:restartNumberingAfterBreak="0">
     <w:nsid w:val="42573BA9"/>
     <w:multiLevelType w:val="hybridMultilevel"/>
     <w:tmpl w:val="2DCAEFDA"/>
@@ -2394,7 +3695,96 @@
       </w:pPr>
     </w:lvl>
   </w:abstractNum>
-  <w:abstractNum w:abstractNumId="2" w15:restartNumberingAfterBreak="0">
+  <w:abstractNum w:abstractNumId="4" w15:restartNumberingAfterBreak="0">
+    <w:nsid w:val="45B31CA7"/>
+    <w:multiLevelType w:val="hybridMultilevel"/>
+    <w:tmpl w:val="8FF66AEC"/>
+    <w:lvl w:ilvl="0" w:tplc="0409000F">
+      <w:start w:val="1"/>
+      <w:numFmt w:val="decimal"/>
+      <w:lvlText w:val="%1."/>
+      <w:lvlJc w:val="left"/>
+      <w:pPr>
+        <w:ind w:left="720" w:hanging="360"/>
+      </w:pPr>
+      <w:rPr>
+        <w:rFonts w:hint="default"/>
+      </w:rPr>
+    </w:lvl>
+    <w:lvl w:ilvl="1" w:tplc="04090019" w:tentative="1">
+      <w:start w:val="1"/>
+      <w:numFmt w:val="lowerLetter"/>
+      <w:lvlText w:val="%2."/>
+      <w:lvlJc w:val="left"/>
+      <w:pPr>
+        <w:ind w:left="1440" w:hanging="360"/>
+      </w:pPr>
+    </w:lvl>
+    <w:lvl w:ilvl="2" w:tplc="0409001B" w:tentative="1">
+      <w:start w:val="1"/>
+      <w:numFmt w:val="lowerRoman"/>
+      <w:lvlText w:val="%3."/>
+      <w:lvlJc w:val="right"/>
+      <w:pPr>
+        <w:ind w:left="2160" w:hanging="180"/>
+      </w:pPr>
+    </w:lvl>
+    <w:lvl w:ilvl="3" w:tplc="0409000F" w:tentative="1">
+      <w:start w:val="1"/>
+      <w:numFmt w:val="decimal"/>
+      <w:lvlText w:val="%4."/>
+      <w:lvlJc w:val="left"/>
+      <w:pPr>
+        <w:ind w:left="2880" w:hanging="360"/>
+      </w:pPr>
+    </w:lvl>
+    <w:lvl w:ilvl="4" w:tplc="04090019" w:tentative="1">
+      <w:start w:val="1"/>
+      <w:numFmt w:val="lowerLetter"/>
+      <w:lvlText w:val="%5."/>
+      <w:lvlJc w:val="left"/>
+      <w:pPr>
+        <w:ind w:left="3600" w:hanging="360"/>
+      </w:pPr>
+    </w:lvl>
+    <w:lvl w:ilvl="5" w:tplc="0409001B" w:tentative="1">
+      <w:start w:val="1"/>
+      <w:numFmt w:val="lowerRoman"/>
+      <w:lvlText w:val="%6."/>
+      <w:lvlJc w:val="right"/>
+      <w:pPr>
+        <w:ind w:left="4320" w:hanging="180"/>
+      </w:pPr>
+    </w:lvl>
+    <w:lvl w:ilvl="6" w:tplc="0409000F" w:tentative="1">
+      <w:start w:val="1"/>
+      <w:numFmt w:val="decimal"/>
+      <w:lvlText w:val="%7."/>
+      <w:lvlJc w:val="left"/>
+      <w:pPr>
+        <w:ind w:left="5040" w:hanging="360"/>
+      </w:pPr>
+    </w:lvl>
+    <w:lvl w:ilvl="7" w:tplc="04090019" w:tentative="1">
+      <w:start w:val="1"/>
+      <w:numFmt w:val="lowerLetter"/>
+      <w:lvlText w:val="%8."/>
+      <w:lvlJc w:val="left"/>
+      <w:pPr>
+        <w:ind w:left="5760" w:hanging="360"/>
+      </w:pPr>
+    </w:lvl>
+    <w:lvl w:ilvl="8" w:tplc="0409001B" w:tentative="1">
+      <w:start w:val="1"/>
+      <w:numFmt w:val="lowerRoman"/>
+      <w:lvlText w:val="%9."/>
+      <w:lvlJc w:val="right"/>
+      <w:pPr>
+        <w:ind w:left="6480" w:hanging="180"/>
+      </w:pPr>
+    </w:lvl>
+  </w:abstractNum>
+  <w:abstractNum w:abstractNumId="5" w15:restartNumberingAfterBreak="0">
     <w:nsid w:val="5DB8246C"/>
     <w:multiLevelType w:val="hybridMultilevel"/>
     <w:tmpl w:val="979007DE"/>
@@ -2483,7 +3873,7 @@
       </w:pPr>
     </w:lvl>
   </w:abstractNum>
-  <w:abstractNum w:abstractNumId="3" w15:restartNumberingAfterBreak="0">
+  <w:abstractNum w:abstractNumId="6" w15:restartNumberingAfterBreak="0">
     <w:nsid w:val="670A369B"/>
     <w:multiLevelType w:val="hybridMultilevel"/>
     <w:tmpl w:val="F0D82792"/>
@@ -2572,7 +3962,7 @@
       </w:pPr>
     </w:lvl>
   </w:abstractNum>
-  <w:abstractNum w:abstractNumId="4" w15:restartNumberingAfterBreak="0">
+  <w:abstractNum w:abstractNumId="7" w15:restartNumberingAfterBreak="0">
     <w:nsid w:val="6B631405"/>
     <w:multiLevelType w:val="hybridMultilevel"/>
     <w:tmpl w:val="BE427B2C"/>
@@ -2661,7 +4051,7 @@
       </w:pPr>
     </w:lvl>
   </w:abstractNum>
-  <w:abstractNum w:abstractNumId="5" w15:restartNumberingAfterBreak="0">
+  <w:abstractNum w:abstractNumId="8" w15:restartNumberingAfterBreak="0">
     <w:nsid w:val="7528425E"/>
     <w:multiLevelType w:val="hybridMultilevel"/>
     <w:tmpl w:val="AE3A8FD6"/>
@@ -2750,7 +4140,7 @@
       </w:pPr>
     </w:lvl>
   </w:abstractNum>
-  <w:abstractNum w:abstractNumId="6" w15:restartNumberingAfterBreak="0">
+  <w:abstractNum w:abstractNumId="9" w15:restartNumberingAfterBreak="0">
     <w:nsid w:val="791D1880"/>
     <w:multiLevelType w:val="hybridMultilevel"/>
     <w:tmpl w:val="045818E0"/>
@@ -2842,25 +4232,34 @@
     </w:lvl>
   </w:abstractNum>
   <w:num w:numId="1">
-    <w:abstractNumId w:val="4"/>
+    <w:abstractNumId w:val="7"/>
   </w:num>
   <w:num w:numId="2">
+    <w:abstractNumId w:val="3"/>
+  </w:num>
+  <w:num w:numId="3">
+    <w:abstractNumId w:val="5"/>
+  </w:num>
+  <w:num w:numId="4">
+    <w:abstractNumId w:val="6"/>
+  </w:num>
+  <w:num w:numId="5">
+    <w:abstractNumId w:val="2"/>
+  </w:num>
+  <w:num w:numId="6">
+    <w:abstractNumId w:val="8"/>
+  </w:num>
+  <w:num w:numId="7">
+    <w:abstractNumId w:val="9"/>
+  </w:num>
+  <w:num w:numId="8">
+    <w:abstractNumId w:val="0"/>
+  </w:num>
+  <w:num w:numId="9">
     <w:abstractNumId w:val="1"/>
   </w:num>
-  <w:num w:numId="3">
-    <w:abstractNumId w:val="2"/>
-  </w:num>
-  <w:num w:numId="4">
-    <w:abstractNumId w:val="3"/>
-  </w:num>
-  <w:num w:numId="5">
-    <w:abstractNumId w:val="0"/>
-  </w:num>
-  <w:num w:numId="6">
-    <w:abstractNumId w:val="5"/>
-  </w:num>
-  <w:num w:numId="7">
-    <w:abstractNumId w:val="6"/>
+  <w:num w:numId="10">
+    <w:abstractNumId w:val="4"/>
   </w:num>
 </w:numbering>
 </file>

</xml_diff>

<commit_message>
Session management : Cookies
Session management : Cookies
</commit_message>
<xml_diff>
--- a/docs/AdvanceJava.docx
+++ b/docs/AdvanceJava.docx
@@ -6112,7 +6112,19 @@
         <w:rPr>
           <w:color w:val="000000" w:themeColor="text1"/>
         </w:rPr>
-        <w:t>use to manage user information into multiple request.</w:t>
+        <w:t xml:space="preserve">use to manage user information into multiple </w:t>
+      </w:r>
+      <w:r>
+        <w:rPr>
+          <w:color w:val="000000" w:themeColor="text1"/>
+        </w:rPr>
+        <w:t>requests</w:t>
+      </w:r>
+      <w:r>
+        <w:rPr>
+          <w:color w:val="000000" w:themeColor="text1"/>
+        </w:rPr>
+        <w:t>.</w:t>
       </w:r>
     </w:p>
     <w:p>
@@ -6224,13 +6236,19 @@
         <w:rPr>
           <w:color w:val="000000" w:themeColor="text1"/>
         </w:rPr>
-        <w:t xml:space="preserve"> you just have to add a hidden field</w:t>
-      </w:r>
-      <w:r>
-        <w:rPr>
-          <w:color w:val="000000" w:themeColor="text1"/>
-        </w:rPr>
-        <w:t>(input type hidden)</w:t>
+        <w:t xml:space="preserve"> you just have to add a hidden </w:t>
+      </w:r>
+      <w:r>
+        <w:rPr>
+          <w:color w:val="000000" w:themeColor="text1"/>
+        </w:rPr>
+        <w:t>field (</w:t>
+      </w:r>
+      <w:r>
+        <w:rPr>
+          <w:color w:val="000000" w:themeColor="text1"/>
+        </w:rPr>
+        <w:t>input type hidden)</w:t>
       </w:r>
       <w:r>
         <w:rPr>
@@ -6342,7 +6360,19 @@
         <w:rPr>
           <w:color w:val="000000" w:themeColor="text1"/>
         </w:rPr>
-        <w:t xml:space="preserve"> implement this, you just have to add a parameters manually inside the URL while providing the URL. </w:t>
+        <w:t xml:space="preserve"> implement this, you just have to add a </w:t>
+      </w:r>
+      <w:r>
+        <w:rPr>
+          <w:color w:val="000000" w:themeColor="text1"/>
+        </w:rPr>
+        <w:t>parameter</w:t>
+      </w:r>
+      <w:r>
+        <w:rPr>
+          <w:color w:val="000000" w:themeColor="text1"/>
+        </w:rPr>
+        <w:t xml:space="preserve"> manually inside the URL while providing the URL. </w:t>
       </w:r>
     </w:p>
     <w:p>
@@ -6353,14 +6383,158 @@
           <w:numId w:val="19"/>
         </w:numPr>
         <w:rPr>
-          <w:color w:val="000000" w:themeColor="text1"/>
-        </w:rPr>
-      </w:pPr>
-      <w:r>
-        <w:rPr>
+          <w:b/>
+          <w:bCs/>
+          <w:color w:val="000000" w:themeColor="text1"/>
+        </w:rPr>
+      </w:pPr>
+      <w:r>
+        <w:rPr>
+          <w:b/>
+          <w:bCs/>
           <w:color w:val="000000" w:themeColor="text1"/>
         </w:rPr>
         <w:t>Cookies</w:t>
+      </w:r>
+    </w:p>
+    <w:p>
+      <w:pPr>
+        <w:pStyle w:val="NoSpacing"/>
+        <w:numPr>
+          <w:ilvl w:val="2"/>
+          <w:numId w:val="19"/>
+        </w:numPr>
+        <w:rPr>
+          <w:b/>
+          <w:bCs/>
+          <w:color w:val="000000" w:themeColor="text1"/>
+        </w:rPr>
+      </w:pPr>
+      <w:r>
+        <w:rPr>
+          <w:color w:val="000000" w:themeColor="text1"/>
+        </w:rPr>
+        <w:t>Cookies are used to store the user information at client side</w:t>
+      </w:r>
+      <w:r>
+        <w:rPr>
+          <w:color w:val="000000" w:themeColor="text1"/>
+        </w:rPr>
+        <w:t xml:space="preserve"> (inside Browser)</w:t>
+      </w:r>
+      <w:r>
+        <w:rPr>
+          <w:color w:val="000000" w:themeColor="text1"/>
+        </w:rPr>
+        <w:t xml:space="preserve">. </w:t>
+      </w:r>
+    </w:p>
+    <w:p>
+      <w:pPr>
+        <w:pStyle w:val="NoSpacing"/>
+        <w:numPr>
+          <w:ilvl w:val="2"/>
+          <w:numId w:val="19"/>
+        </w:numPr>
+        <w:rPr>
+          <w:b/>
+          <w:bCs/>
+          <w:color w:val="000000" w:themeColor="text1"/>
+        </w:rPr>
+      </w:pPr>
+      <w:r>
+        <w:rPr>
+          <w:color w:val="000000" w:themeColor="text1"/>
+        </w:rPr>
+        <w:t xml:space="preserve">These stored cookies will be </w:t>
+      </w:r>
+      <w:r>
+        <w:rPr>
+          <w:color w:val="000000" w:themeColor="text1"/>
+        </w:rPr>
+        <w:t>sent</w:t>
+      </w:r>
+      <w:r>
+        <w:rPr>
+          <w:color w:val="000000" w:themeColor="text1"/>
+        </w:rPr>
+        <w:t xml:space="preserve"> automatically to a server with each and every request.</w:t>
+      </w:r>
+    </w:p>
+    <w:p>
+      <w:pPr>
+        <w:pStyle w:val="NoSpacing"/>
+        <w:numPr>
+          <w:ilvl w:val="2"/>
+          <w:numId w:val="19"/>
+        </w:numPr>
+        <w:rPr>
+          <w:b/>
+          <w:bCs/>
+          <w:color w:val="000000" w:themeColor="text1"/>
+        </w:rPr>
+      </w:pPr>
+      <w:r>
+        <w:rPr>
+          <w:color w:val="000000" w:themeColor="text1"/>
+        </w:rPr>
+        <w:t xml:space="preserve">There can be multiple cookies store for a single application </w:t>
+      </w:r>
+      <w:r>
+        <w:rPr>
+          <w:color w:val="000000" w:themeColor="text1"/>
+        </w:rPr>
+        <w:t>up to</w:t>
+      </w:r>
+      <w:r>
+        <w:rPr>
+          <w:color w:val="000000" w:themeColor="text1"/>
+        </w:rPr>
+        <w:t xml:space="preserve"> 40 cookies.</w:t>
+      </w:r>
+    </w:p>
+    <w:p>
+      <w:pPr>
+        <w:pStyle w:val="NoSpacing"/>
+        <w:numPr>
+          <w:ilvl w:val="2"/>
+          <w:numId w:val="19"/>
+        </w:numPr>
+        <w:rPr>
+          <w:b/>
+          <w:bCs/>
+          <w:color w:val="000000" w:themeColor="text1"/>
+        </w:rPr>
+      </w:pPr>
+      <w:r>
+        <w:rPr>
+          <w:color w:val="000000" w:themeColor="text1"/>
+        </w:rPr>
+        <w:t>T</w:t>
+      </w:r>
+      <w:r>
+        <w:rPr>
+          <w:color w:val="000000" w:themeColor="text1"/>
+        </w:rPr>
+        <w:t>o</w:t>
+      </w:r>
+      <w:r>
+        <w:rPr>
+          <w:color w:val="000000" w:themeColor="text1"/>
+        </w:rPr>
+        <w:t xml:space="preserve"> </w:t>
+      </w:r>
+      <w:r>
+        <w:rPr>
+          <w:color w:val="000000" w:themeColor="text1"/>
+        </w:rPr>
+        <w:t>c</w:t>
+      </w:r>
+      <w:r>
+        <w:rPr>
+          <w:color w:val="000000" w:themeColor="text1"/>
+        </w:rPr>
+        <w:t>reate a cookie you have to create Object of Cookie class and set the key and value which you wants to store at client side.</w:t>
       </w:r>
     </w:p>
     <w:p>
@@ -6445,6 +6619,99 @@
                     <a:xfrm>
                       <a:off x="0" y="0"/>
                       <a:ext cx="5943600" cy="2155190"/>
+                    </a:xfrm>
+                    <a:prstGeom prst="rect">
+                      <a:avLst/>
+                    </a:prstGeom>
+                    <a:noFill/>
+                    <a:ln>
+                      <a:noFill/>
+                    </a:ln>
+                  </pic:spPr>
+                </pic:pic>
+              </a:graphicData>
+            </a:graphic>
+          </wp:inline>
+        </w:drawing>
+      </w:r>
+    </w:p>
+    <w:p>
+      <w:pPr>
+        <w:pStyle w:val="NoSpacing"/>
+        <w:rPr>
+          <w:color w:val="000000" w:themeColor="text1"/>
+        </w:rPr>
+      </w:pPr>
+    </w:p>
+    <w:p>
+      <w:pPr>
+        <w:pStyle w:val="NoSpacing"/>
+        <w:rPr>
+          <w:color w:val="000000" w:themeColor="text1"/>
+        </w:rPr>
+      </w:pPr>
+    </w:p>
+    <w:p>
+      <w:pPr>
+        <w:pStyle w:val="NoSpacing"/>
+        <w:rPr>
+          <w:color w:val="000000" w:themeColor="text1"/>
+        </w:rPr>
+      </w:pPr>
+    </w:p>
+    <w:p>
+      <w:pPr>
+        <w:pStyle w:val="NoSpacing"/>
+        <w:rPr>
+          <w:color w:val="000000" w:themeColor="text1"/>
+        </w:rPr>
+      </w:pPr>
+      <w:r>
+        <w:rPr>
+          <w:color w:val="000000" w:themeColor="text1"/>
+        </w:rPr>
+        <w:lastRenderedPageBreak/>
+        <w:t xml:space="preserve">Task: </w:t>
+      </w:r>
+      <w:r>
+        <w:rPr>
+          <w:noProof/>
+          <w:color w:val="000000" w:themeColor="text1"/>
+        </w:rPr>
+        <w:drawing>
+          <wp:inline distT="0" distB="0" distL="0" distR="0" wp14:anchorId="72B4CF05" wp14:editId="412244E1">
+            <wp:extent cx="5943600" cy="2834640"/>
+            <wp:effectExtent l="0" t="0" r="0" b="3810"/>
+            <wp:docPr id="8" name="Picture 8"/>
+            <wp:cNvGraphicFramePr>
+              <a:graphicFrameLocks xmlns:a="http://schemas.openxmlformats.org/drawingml/2006/main" noChangeAspect="1"/>
+            </wp:cNvGraphicFramePr>
+            <a:graphic xmlns:a="http://schemas.openxmlformats.org/drawingml/2006/main">
+              <a:graphicData uri="http://schemas.openxmlformats.org/drawingml/2006/picture">
+                <pic:pic xmlns:pic="http://schemas.openxmlformats.org/drawingml/2006/picture">
+                  <pic:nvPicPr>
+                    <pic:cNvPr id="0" name="Picture 1"/>
+                    <pic:cNvPicPr>
+                      <a:picLocks noChangeAspect="1" noChangeArrowheads="1"/>
+                    </pic:cNvPicPr>
+                  </pic:nvPicPr>
+                  <pic:blipFill>
+                    <a:blip r:embed="rId16" cstate="print">
+                      <a:extLst>
+                        <a:ext uri="{28A0092B-C50C-407E-A947-70E740481C1C}">
+                          <a14:useLocalDpi xmlns:a14="http://schemas.microsoft.com/office/drawing/2010/main" val="0"/>
+                        </a:ext>
+                      </a:extLst>
+                    </a:blip>
+                    <a:srcRect/>
+                    <a:stretch>
+                      <a:fillRect/>
+                    </a:stretch>
+                  </pic:blipFill>
+                  <pic:spPr bwMode="auto">
+                    <a:xfrm>
+                      <a:off x="0" y="0"/>
+                      <a:ext cx="5943600" cy="2834640"/>
                     </a:xfrm>
                     <a:prstGeom prst="rect">
                       <a:avLst/>

</xml_diff>

<commit_message>
Session Tracking Techniques and Data Base connection
Session Tracking Techniques and Data Base connection
</commit_message>
<xml_diff>
--- a/docs/AdvanceJava.docx
+++ b/docs/AdvanceJava.docx
@@ -133,15 +133,7 @@
         </w:numPr>
       </w:pPr>
       <w:r>
-        <w:t xml:space="preserve">These applications can be build using HTML, CSS, JS, </w:t>
-      </w:r>
-      <w:proofErr w:type="spellStart"/>
-      <w:r>
-        <w:t>JQuery</w:t>
-      </w:r>
-      <w:proofErr w:type="spellEnd"/>
-      <w:r>
-        <w:t xml:space="preserve"> etc.</w:t>
+        <w:t>These applications can be build using HTML, CSS, JS, JQuery etc.</w:t>
       </w:r>
     </w:p>
     <w:p>
@@ -186,21 +178,8 @@
           <w:numId w:val="2"/>
         </w:numPr>
       </w:pPr>
-      <w:proofErr w:type="gramStart"/>
-      <w:r>
-        <w:t>These application</w:t>
-      </w:r>
-      <w:proofErr w:type="gramEnd"/>
-      <w:r>
-        <w:t xml:space="preserve"> can be build using HTML, CSS, JS, </w:t>
-      </w:r>
-      <w:proofErr w:type="spellStart"/>
-      <w:r>
-        <w:t>Jquery</w:t>
-      </w:r>
-      <w:proofErr w:type="spellEnd"/>
-      <w:r>
-        <w:t>, J</w:t>
+      <w:r>
+        <w:t>These application can be build using HTML, CSS, JS, Jquery, J</w:t>
       </w:r>
       <w:r>
         <w:t>SP</w:t>
@@ -599,15 +578,7 @@
         </w:numPr>
       </w:pPr>
       <w:r>
-        <w:t xml:space="preserve">Click on “Next” -&gt; Browse for the server location where </w:t>
-      </w:r>
-      <w:proofErr w:type="gramStart"/>
-      <w:r>
-        <w:t>you</w:t>
-      </w:r>
-      <w:proofErr w:type="gramEnd"/>
-      <w:r>
-        <w:t xml:space="preserve"> extractor the ZIP file.</w:t>
+        <w:t>Click on “Next” -&gt; Browse for the server location where you extractor the ZIP file.</w:t>
       </w:r>
     </w:p>
     <w:p>
@@ -754,7 +725,6 @@
       <w:r>
         <w:t xml:space="preserve">Click On </w:t>
       </w:r>
-      <w:proofErr w:type="gramStart"/>
       <w:r>
         <w:rPr>
           <w:b/>
@@ -767,15 +737,7 @@
           <w:b/>
           <w:bCs/>
         </w:rPr>
-        <w:t xml:space="preserve">  -</w:t>
-      </w:r>
-      <w:proofErr w:type="gramEnd"/>
-      <w:r>
-        <w:rPr>
-          <w:b/>
-          <w:bCs/>
-        </w:rPr>
-        <w:t xml:space="preserve">&gt; </w:t>
+        <w:t xml:space="preserve">  -&gt; </w:t>
       </w:r>
       <w:r>
         <w:t>Click</w:t>
@@ -910,15 +872,7 @@
         <w:pStyle w:val="NoSpacing"/>
       </w:pPr>
       <w:r>
-        <w:t xml:space="preserve">HTML Reference </w:t>
-      </w:r>
-      <w:proofErr w:type="gramStart"/>
-      <w:r>
-        <w:t>Link :</w:t>
-      </w:r>
-      <w:proofErr w:type="gramEnd"/>
-      <w:r>
-        <w:t xml:space="preserve"> </w:t>
+        <w:t xml:space="preserve">HTML Reference Link : </w:t>
       </w:r>
       <w:hyperlink r:id="rId8" w:history="1">
         <w:r>
@@ -1086,15 +1040,7 @@
         </w:numPr>
       </w:pPr>
       <w:r>
-        <w:t xml:space="preserve">In Web application </w:t>
-      </w:r>
-      <w:proofErr w:type="spellStart"/>
-      <w:r>
-        <w:t>every thing</w:t>
-      </w:r>
-      <w:proofErr w:type="spellEnd"/>
-      <w:r>
-        <w:t xml:space="preserve"> will be access using the URL.</w:t>
+        <w:t>In Web application every thing will be access using the URL.</w:t>
       </w:r>
     </w:p>
     <w:p>
@@ -1174,15 +1120,7 @@
         </w:numPr>
       </w:pPr>
       <w:r>
-        <w:t xml:space="preserve">Servlet will be </w:t>
-      </w:r>
-      <w:proofErr w:type="gramStart"/>
-      <w:r>
-        <w:t>execute</w:t>
-      </w:r>
-      <w:proofErr w:type="gramEnd"/>
-      <w:r>
-        <w:t xml:space="preserve"> into a specific stages/steps which also known as servlet life cycle. </w:t>
+        <w:t xml:space="preserve">Servlet will be execute into a specific stages/steps which also known as servlet life cycle. </w:t>
       </w:r>
     </w:p>
     <w:p>
@@ -1244,25 +1182,13 @@
       <w:r>
         <w:t xml:space="preserve">If you wants to perform specific operation at the time object creation then you can use </w:t>
       </w:r>
-      <w:proofErr w:type="spellStart"/>
-      <w:proofErr w:type="gramStart"/>
-      <w:r>
-        <w:rPr>
-          <w:b/>
-          <w:bCs/>
-        </w:rPr>
-        <w:t>init</w:t>
-      </w:r>
-      <w:proofErr w:type="spellEnd"/>
-      <w:r>
-        <w:rPr>
-          <w:b/>
-          <w:bCs/>
-        </w:rPr>
-        <w:t>(</w:t>
-      </w:r>
-      <w:proofErr w:type="spellStart"/>
-      <w:proofErr w:type="gramEnd"/>
+      <w:r>
+        <w:rPr>
+          <w:b/>
+          <w:bCs/>
+        </w:rPr>
+        <w:t>init(</w:t>
+      </w:r>
       <w:r>
         <w:rPr>
           <w:b/>
@@ -1270,7 +1196,6 @@
         </w:rPr>
         <w:t>ServleConfig</w:t>
       </w:r>
-      <w:proofErr w:type="spellEnd"/>
       <w:r>
         <w:rPr>
           <w:b/>
@@ -1291,15 +1216,7 @@
         </w:numPr>
       </w:pPr>
       <w:r>
-        <w:t xml:space="preserve">As a part of this stage </w:t>
-      </w:r>
-      <w:proofErr w:type="spellStart"/>
-      <w:r>
-        <w:t>init</w:t>
-      </w:r>
-      <w:proofErr w:type="spellEnd"/>
-      <w:r>
-        <w:t xml:space="preserve"> method will be called by servlet container after constructor.</w:t>
+        <w:t>As a part of this stage init method will be called by servlet container after constructor.</w:t>
       </w:r>
     </w:p>
     <w:p>
@@ -1311,15 +1228,7 @@
         </w:numPr>
       </w:pPr>
       <w:r>
-        <w:t xml:space="preserve">There is only one object of the servlet through the application and hence </w:t>
-      </w:r>
-      <w:proofErr w:type="spellStart"/>
-      <w:r>
-        <w:t>init</w:t>
-      </w:r>
-      <w:proofErr w:type="spellEnd"/>
-      <w:r>
-        <w:t xml:space="preserve"> method calls only once in a life cycle.</w:t>
+        <w:t>There is only one object of the servlet through the application and hence init method calls only once in a life cycle.</w:t>
       </w:r>
     </w:p>
     <w:p>
@@ -1421,15 +1330,7 @@
         <w:t>activities</w:t>
       </w:r>
       <w:r>
-        <w:t xml:space="preserve"> before closing the servlet object, it can be </w:t>
-      </w:r>
-      <w:proofErr w:type="gramStart"/>
-      <w:r>
-        <w:t>perform</w:t>
-      </w:r>
-      <w:proofErr w:type="gramEnd"/>
-      <w:r>
-        <w:t xml:space="preserve"> inside this stage</w:t>
+        <w:t xml:space="preserve"> before closing the servlet object, it can be perform inside this stage</w:t>
       </w:r>
       <w:r>
         <w:t>.</w:t>
@@ -1444,15 +1345,7 @@
         </w:numPr>
       </w:pPr>
       <w:r>
-        <w:t xml:space="preserve">Here </w:t>
-      </w:r>
-      <w:proofErr w:type="gramStart"/>
-      <w:r>
-        <w:t>destroy(</w:t>
-      </w:r>
-      <w:proofErr w:type="gramEnd"/>
-      <w:r>
-        <w:t>) method will be called before deleting a servlet object.</w:t>
+        <w:t>Here destroy() method will be called before deleting a servlet object.</w:t>
       </w:r>
     </w:p>
     <w:p>
@@ -1632,23 +1525,13 @@
       <w:r>
         <w:t xml:space="preserve">xtending </w:t>
       </w:r>
-      <w:proofErr w:type="spellStart"/>
       <w:r>
         <w:rPr>
           <w:b/>
           <w:bCs/>
           <w:highlight w:val="yellow"/>
         </w:rPr>
-        <w:t>GenericServlet</w:t>
-      </w:r>
-      <w:proofErr w:type="spellEnd"/>
-      <w:r>
-        <w:rPr>
-          <w:b/>
-          <w:bCs/>
-          <w:highlight w:val="yellow"/>
-        </w:rPr>
-        <w:t xml:space="preserve"> abstract class</w:t>
+        <w:t>GenericServlet abstract class</w:t>
       </w:r>
     </w:p>
     <w:p>
@@ -1662,23 +1545,13 @@
       <w:r>
         <w:t xml:space="preserve">By extending </w:t>
       </w:r>
-      <w:proofErr w:type="spellStart"/>
       <w:r>
         <w:rPr>
           <w:b/>
           <w:bCs/>
           <w:highlight w:val="yellow"/>
         </w:rPr>
-        <w:t>HttpServlet</w:t>
-      </w:r>
-      <w:proofErr w:type="spellEnd"/>
-      <w:r>
-        <w:rPr>
-          <w:b/>
-          <w:bCs/>
-          <w:highlight w:val="yellow"/>
-        </w:rPr>
-        <w:t xml:space="preserve"> abstract class</w:t>
+        <w:t>HttpServlet abstract class</w:t>
       </w:r>
       <w:r>
         <w:t xml:space="preserve"> </w:t>
@@ -1751,21 +1624,7 @@
         <w:rPr>
           <w:color w:val="000000" w:themeColor="text1"/>
         </w:rPr>
-        <w:t xml:space="preserve">Right Click on </w:t>
-      </w:r>
-      <w:proofErr w:type="spellStart"/>
-      <w:r>
-        <w:rPr>
-          <w:color w:val="000000" w:themeColor="text1"/>
-        </w:rPr>
-        <w:t>src</w:t>
-      </w:r>
-      <w:proofErr w:type="spellEnd"/>
-      <w:r>
-        <w:rPr>
-          <w:color w:val="000000" w:themeColor="text1"/>
-        </w:rPr>
-        <w:t>/main/java -&gt; Go To “New” Option</w:t>
+        <w:t>Right Click on src/main/java -&gt; Go To “New” Option</w:t>
       </w:r>
     </w:p>
     <w:p>
@@ -2145,7 +2004,6 @@
         </w:rPr>
         <w:t>&gt;</w:t>
       </w:r>
-      <w:proofErr w:type="spellStart"/>
       <w:r>
         <w:rPr>
           <w:rFonts w:ascii="Consolas" w:hAnsi="Consolas" w:cs="Consolas"/>
@@ -2155,7 +2013,6 @@
         </w:rPr>
         <w:t>FirstServlet</w:t>
       </w:r>
-      <w:proofErr w:type="spellEnd"/>
       <w:r>
         <w:rPr>
           <w:rFonts w:ascii="Consolas" w:hAnsi="Consolas" w:cs="Consolas"/>
@@ -2492,7 +2349,6 @@
         </w:rPr>
         <w:t>&lt;</w:t>
       </w:r>
-      <w:proofErr w:type="spellStart"/>
       <w:r>
         <w:rPr>
           <w:rFonts w:ascii="Consolas" w:hAnsi="Consolas" w:cs="Consolas"/>
@@ -2500,9 +2356,44 @@
           <w:sz w:val="20"/>
           <w:szCs w:val="20"/>
         </w:rPr>
-        <w:t>url</w:t>
-      </w:r>
-      <w:proofErr w:type="spellEnd"/>
+        <w:t>url-pattern</w:t>
+      </w:r>
+      <w:r>
+        <w:rPr>
+          <w:rFonts w:ascii="Consolas" w:hAnsi="Consolas" w:cs="Consolas"/>
+          <w:color w:val="008080"/>
+          <w:sz w:val="20"/>
+          <w:szCs w:val="20"/>
+        </w:rPr>
+        <w:t>&gt;</w:t>
+      </w:r>
+      <w:r>
+        <w:rPr>
+          <w:rFonts w:ascii="Consolas" w:hAnsi="Consolas" w:cs="Consolas"/>
+          <w:color w:val="000000"/>
+          <w:sz w:val="20"/>
+          <w:szCs w:val="20"/>
+        </w:rPr>
+        <w:t>/</w:t>
+      </w:r>
+      <w:r>
+        <w:rPr>
+          <w:rFonts w:ascii="Consolas" w:hAnsi="Consolas" w:cs="Consolas"/>
+          <w:color w:val="000000"/>
+          <w:sz w:val="20"/>
+          <w:szCs w:val="20"/>
+        </w:rPr>
+        <w:t>my-first-servlet</w:t>
+      </w:r>
+      <w:r>
+        <w:rPr>
+          <w:rFonts w:ascii="Consolas" w:hAnsi="Consolas" w:cs="Consolas"/>
+          <w:color w:val="008080"/>
+          <w:sz w:val="20"/>
+          <w:szCs w:val="20"/>
+        </w:rPr>
+        <w:t>&lt;/</w:t>
+      </w:r>
       <w:r>
         <w:rPr>
           <w:rFonts w:ascii="Consolas" w:hAnsi="Consolas" w:cs="Consolas"/>
@@ -2510,63 +2401,7 @@
           <w:sz w:val="20"/>
           <w:szCs w:val="20"/>
         </w:rPr>
-        <w:t>-pattern</w:t>
-      </w:r>
-      <w:r>
-        <w:rPr>
-          <w:rFonts w:ascii="Consolas" w:hAnsi="Consolas" w:cs="Consolas"/>
-          <w:color w:val="008080"/>
-          <w:sz w:val="20"/>
-          <w:szCs w:val="20"/>
-        </w:rPr>
-        <w:t>&gt;</w:t>
-      </w:r>
-      <w:r>
-        <w:rPr>
-          <w:rFonts w:ascii="Consolas" w:hAnsi="Consolas" w:cs="Consolas"/>
-          <w:color w:val="000000"/>
-          <w:sz w:val="20"/>
-          <w:szCs w:val="20"/>
-        </w:rPr>
-        <w:t>/</w:t>
-      </w:r>
-      <w:r>
-        <w:rPr>
-          <w:rFonts w:ascii="Consolas" w:hAnsi="Consolas" w:cs="Consolas"/>
-          <w:color w:val="000000"/>
-          <w:sz w:val="20"/>
-          <w:szCs w:val="20"/>
-        </w:rPr>
-        <w:t>my-first-servlet</w:t>
-      </w:r>
-      <w:r>
-        <w:rPr>
-          <w:rFonts w:ascii="Consolas" w:hAnsi="Consolas" w:cs="Consolas"/>
-          <w:color w:val="008080"/>
-          <w:sz w:val="20"/>
-          <w:szCs w:val="20"/>
-        </w:rPr>
-        <w:t>&lt;/</w:t>
-      </w:r>
-      <w:proofErr w:type="spellStart"/>
-      <w:r>
-        <w:rPr>
-          <w:rFonts w:ascii="Consolas" w:hAnsi="Consolas" w:cs="Consolas"/>
-          <w:color w:val="3F7F7F"/>
-          <w:sz w:val="20"/>
-          <w:szCs w:val="20"/>
-        </w:rPr>
-        <w:t>url</w:t>
-      </w:r>
-      <w:proofErr w:type="spellEnd"/>
-      <w:r>
-        <w:rPr>
-          <w:rFonts w:ascii="Consolas" w:hAnsi="Consolas" w:cs="Consolas"/>
-          <w:color w:val="3F7F7F"/>
-          <w:sz w:val="20"/>
-          <w:szCs w:val="20"/>
-        </w:rPr>
-        <w:t>-pattern</w:t>
+        <w:t>url-pattern</w:t>
       </w:r>
       <w:r>
         <w:rPr>
@@ -2907,23 +2742,13 @@
         </w:rPr>
         <w:t xml:space="preserve">You can return a response to a user using </w:t>
       </w:r>
-      <w:proofErr w:type="spellStart"/>
-      <w:r>
-        <w:rPr>
-          <w:b/>
-          <w:bCs/>
-          <w:color w:val="000000" w:themeColor="text1"/>
-        </w:rPr>
-        <w:t>HttpServletResponse</w:t>
-      </w:r>
-      <w:proofErr w:type="spellEnd"/>
-      <w:r>
-        <w:rPr>
-          <w:b/>
-          <w:bCs/>
-          <w:color w:val="000000" w:themeColor="text1"/>
-        </w:rPr>
-        <w:t xml:space="preserve"> object</w:t>
+      <w:r>
+        <w:rPr>
+          <w:b/>
+          <w:bCs/>
+          <w:color w:val="000000" w:themeColor="text1"/>
+        </w:rPr>
+        <w:t>HttpServletResponse object</w:t>
       </w:r>
       <w:r>
         <w:rPr>
@@ -2994,21 +2819,7 @@
         <w:rPr>
           <w:color w:val="000000" w:themeColor="text1"/>
         </w:rPr>
-        <w:t xml:space="preserve">You can set the type of response. Using </w:t>
-      </w:r>
-      <w:proofErr w:type="spellStart"/>
-      <w:r>
-        <w:rPr>
-          <w:color w:val="000000" w:themeColor="text1"/>
-        </w:rPr>
-        <w:t>setContentType</w:t>
-      </w:r>
-      <w:proofErr w:type="spellEnd"/>
-      <w:r>
-        <w:rPr>
-          <w:color w:val="000000" w:themeColor="text1"/>
-        </w:rPr>
-        <w:t>(“MIME-Type”).</w:t>
+        <w:t>You can set the type of response. Using setContentType(“MIME-Type”).</w:t>
       </w:r>
       <w:r>
         <w:rPr>
@@ -3044,23 +2855,8 @@
         <w:rPr>
           <w:color w:val="000000" w:themeColor="text1"/>
         </w:rPr>
-        <w:t xml:space="preserve">o Return a response you have get the object of </w:t>
-      </w:r>
-      <w:proofErr w:type="spellStart"/>
-      <w:r>
-        <w:rPr>
-          <w:color w:val="000000" w:themeColor="text1"/>
-        </w:rPr>
-        <w:t>PrintWirter</w:t>
-      </w:r>
-      <w:proofErr w:type="spellEnd"/>
-      <w:r>
-        <w:rPr>
-          <w:color w:val="000000" w:themeColor="text1"/>
-        </w:rPr>
-        <w:t xml:space="preserve"> or </w:t>
-      </w:r>
-      <w:proofErr w:type="spellStart"/>
+        <w:t xml:space="preserve">o Return a response you have get the object of PrintWirter or </w:t>
+      </w:r>
       <w:r>
         <w:rPr>
           <w:color w:val="000000" w:themeColor="text1"/>
@@ -3073,7 +2869,6 @@
         </w:rPr>
         <w:t>Stream</w:t>
       </w:r>
-      <w:proofErr w:type="spellEnd"/>
       <w:r>
         <w:rPr>
           <w:color w:val="000000" w:themeColor="text1"/>
@@ -3098,7 +2893,6 @@
         </w:rPr>
         <w:t xml:space="preserve"> </w:t>
       </w:r>
-      <w:proofErr w:type="spellStart"/>
       <w:r>
         <w:rPr>
           <w:b/>
@@ -3107,7 +2901,6 @@
         </w:rPr>
         <w:t>PrintWriter</w:t>
       </w:r>
-      <w:proofErr w:type="spellEnd"/>
       <w:r>
         <w:rPr>
           <w:color w:val="000000" w:themeColor="text1"/>
@@ -3125,7 +2918,6 @@
           <w:szCs w:val="16"/>
         </w:rPr>
       </w:pPr>
-      <w:proofErr w:type="spellStart"/>
       <w:r>
         <w:rPr>
           <w:rFonts w:ascii="Consolas" w:hAnsi="Consolas" w:cs="Consolas"/>
@@ -3134,9 +2926,18 @@
           <w:szCs w:val="20"/>
           <w:shd w:val="clear" w:color="auto" w:fill="E8F2FE"/>
         </w:rPr>
-        <w:t>PrintWriter</w:t>
-      </w:r>
-      <w:proofErr w:type="spellEnd"/>
+        <w:t xml:space="preserve">PrintWriter </w:t>
+      </w:r>
+      <w:r>
+        <w:rPr>
+          <w:rFonts w:ascii="Consolas" w:hAnsi="Consolas" w:cs="Consolas"/>
+          <w:color w:val="6A3E3E"/>
+          <w:sz w:val="20"/>
+          <w:szCs w:val="20"/>
+          <w:shd w:val="clear" w:color="auto" w:fill="E8F2FE"/>
+        </w:rPr>
+        <w:t>out</w:t>
+      </w:r>
       <w:r>
         <w:rPr>
           <w:rFonts w:ascii="Consolas" w:hAnsi="Consolas" w:cs="Consolas"/>
@@ -3145,7 +2946,7 @@
           <w:szCs w:val="20"/>
           <w:shd w:val="clear" w:color="auto" w:fill="E8F2FE"/>
         </w:rPr>
-        <w:t xml:space="preserve"> </w:t>
+        <w:t xml:space="preserve"> = </w:t>
       </w:r>
       <w:r>
         <w:rPr>
@@ -3155,7 +2956,7 @@
           <w:szCs w:val="20"/>
           <w:shd w:val="clear" w:color="auto" w:fill="E8F2FE"/>
         </w:rPr>
-        <w:t>out</w:t>
+        <w:t>response</w:t>
       </w:r>
       <w:r>
         <w:rPr>
@@ -3165,41 +2966,7 @@
           <w:szCs w:val="20"/>
           <w:shd w:val="clear" w:color="auto" w:fill="E8F2FE"/>
         </w:rPr>
-        <w:t xml:space="preserve"> = </w:t>
-      </w:r>
-      <w:proofErr w:type="spellStart"/>
-      <w:proofErr w:type="gramStart"/>
-      <w:r>
-        <w:rPr>
-          <w:rFonts w:ascii="Consolas" w:hAnsi="Consolas" w:cs="Consolas"/>
-          <w:color w:val="6A3E3E"/>
-          <w:sz w:val="20"/>
-          <w:szCs w:val="20"/>
-          <w:shd w:val="clear" w:color="auto" w:fill="E8F2FE"/>
-        </w:rPr>
-        <w:t>response</w:t>
-      </w:r>
-      <w:r>
-        <w:rPr>
-          <w:rFonts w:ascii="Consolas" w:hAnsi="Consolas" w:cs="Consolas"/>
-          <w:color w:val="000000"/>
-          <w:sz w:val="20"/>
-          <w:szCs w:val="20"/>
-          <w:shd w:val="clear" w:color="auto" w:fill="E8F2FE"/>
-        </w:rPr>
-        <w:t>.getWriter</w:t>
-      </w:r>
-      <w:proofErr w:type="spellEnd"/>
-      <w:proofErr w:type="gramEnd"/>
-      <w:r>
-        <w:rPr>
-          <w:rFonts w:ascii="Consolas" w:hAnsi="Consolas" w:cs="Consolas"/>
-          <w:color w:val="000000"/>
-          <w:sz w:val="20"/>
-          <w:szCs w:val="20"/>
-          <w:shd w:val="clear" w:color="auto" w:fill="E8F2FE"/>
-        </w:rPr>
-        <w:t>();</w:t>
+        <w:t>.getWriter();</w:t>
       </w:r>
     </w:p>
     <w:p>
@@ -3213,7 +2980,6 @@
           <w:color w:val="000000" w:themeColor="text1"/>
         </w:rPr>
       </w:pPr>
-      <w:proofErr w:type="spellStart"/>
       <w:r>
         <w:rPr>
           <w:b/>
@@ -3230,7 +2996,6 @@
         </w:rPr>
         <w:t>Stream</w:t>
       </w:r>
-      <w:proofErr w:type="spellEnd"/>
       <w:r>
         <w:rPr>
           <w:color w:val="000000" w:themeColor="text1"/>
@@ -3250,7 +3015,6 @@
           <w:shd w:val="clear" w:color="auto" w:fill="E8F2FE"/>
         </w:rPr>
       </w:pPr>
-      <w:proofErr w:type="spellStart"/>
       <w:r>
         <w:rPr>
           <w:rFonts w:ascii="Consolas" w:hAnsi="Consolas" w:cs="Consolas"/>
@@ -3259,10 +3023,12 @@
           <w:szCs w:val="20"/>
           <w:shd w:val="clear" w:color="auto" w:fill="E8F2FE"/>
         </w:rPr>
-        <w:t>OutputStream</w:t>
-      </w:r>
-      <w:proofErr w:type="spellEnd"/>
-      <w:r>
+        <w:t>OutputStream out = response.getOutputStream();</w:t>
+      </w:r>
+    </w:p>
+    <w:p>
+      <w:pPr>
+        <w:pStyle w:val="NoSpacing"/>
         <w:rPr>
           <w:rFonts w:ascii="Consolas" w:hAnsi="Consolas" w:cs="Consolas"/>
           <w:color w:val="3F7F5F"/>
@@ -3270,43 +3036,6 @@
           <w:szCs w:val="20"/>
           <w:shd w:val="clear" w:color="auto" w:fill="E8F2FE"/>
         </w:rPr>
-        <w:t xml:space="preserve"> out = </w:t>
-      </w:r>
-      <w:proofErr w:type="spellStart"/>
-      <w:proofErr w:type="gramStart"/>
-      <w:r>
-        <w:rPr>
-          <w:rFonts w:ascii="Consolas" w:hAnsi="Consolas" w:cs="Consolas"/>
-          <w:color w:val="3F7F5F"/>
-          <w:sz w:val="20"/>
-          <w:szCs w:val="20"/>
-          <w:shd w:val="clear" w:color="auto" w:fill="E8F2FE"/>
-        </w:rPr>
-        <w:t>response.getOutputStream</w:t>
-      </w:r>
-      <w:proofErr w:type="spellEnd"/>
-      <w:proofErr w:type="gramEnd"/>
-      <w:r>
-        <w:rPr>
-          <w:rFonts w:ascii="Consolas" w:hAnsi="Consolas" w:cs="Consolas"/>
-          <w:color w:val="3F7F5F"/>
-          <w:sz w:val="20"/>
-          <w:szCs w:val="20"/>
-          <w:shd w:val="clear" w:color="auto" w:fill="E8F2FE"/>
-        </w:rPr>
-        <w:t>();</w:t>
-      </w:r>
-    </w:p>
-    <w:p>
-      <w:pPr>
-        <w:pStyle w:val="NoSpacing"/>
-        <w:rPr>
-          <w:rFonts w:ascii="Consolas" w:hAnsi="Consolas" w:cs="Consolas"/>
-          <w:color w:val="3F7F5F"/>
-          <w:sz w:val="20"/>
-          <w:szCs w:val="20"/>
-          <w:shd w:val="clear" w:color="auto" w:fill="E8F2FE"/>
-        </w:rPr>
       </w:pPr>
     </w:p>
     <w:p>
@@ -3392,21 +3121,7 @@
         <w:rPr>
           <w:color w:val="000000" w:themeColor="text1"/>
         </w:rPr>
-        <w:t xml:space="preserve">To Handle request in Servlet, can use </w:t>
-      </w:r>
-      <w:proofErr w:type="spellStart"/>
-      <w:r>
-        <w:rPr>
-          <w:color w:val="000000" w:themeColor="text1"/>
-        </w:rPr>
-        <w:t>HttpServletRequest</w:t>
-      </w:r>
-      <w:proofErr w:type="spellEnd"/>
-      <w:r>
-        <w:rPr>
-          <w:color w:val="000000" w:themeColor="text1"/>
-        </w:rPr>
-        <w:t xml:space="preserve"> Object</w:t>
+        <w:t>To Handle request in Servlet, can use HttpServletRequest Object</w:t>
       </w:r>
       <w:r>
         <w:rPr>
@@ -3448,21 +3163,7 @@
         <w:rPr>
           <w:color w:val="000000" w:themeColor="text1"/>
         </w:rPr>
-        <w:t xml:space="preserve">Request can be </w:t>
-      </w:r>
-      <w:proofErr w:type="gramStart"/>
-      <w:r>
-        <w:rPr>
-          <w:color w:val="000000" w:themeColor="text1"/>
-        </w:rPr>
-        <w:t>generate</w:t>
-      </w:r>
-      <w:proofErr w:type="gramEnd"/>
-      <w:r>
-        <w:rPr>
-          <w:color w:val="000000" w:themeColor="text1"/>
-        </w:rPr>
-        <w:t xml:space="preserve"> from the bowser by entering the URL, by click on an anchor tag (hyper link), after click on the Buttons, refreshing a web page from browser</w:t>
+        <w:t>Request can be generate from the bowser by entering the URL, by click on an anchor tag (hyper link), after click on the Buttons, refreshing a web page from browser</w:t>
       </w:r>
       <w:r>
         <w:rPr>
@@ -3605,21 +3306,7 @@
         <w:rPr>
           <w:color w:val="000000" w:themeColor="text1"/>
         </w:rPr>
-        <w:t xml:space="preserve">The parameters are visible inside </w:t>
-      </w:r>
-      <w:proofErr w:type="spellStart"/>
-      <w:r>
-        <w:rPr>
-          <w:color w:val="000000" w:themeColor="text1"/>
-        </w:rPr>
-        <w:t>url</w:t>
-      </w:r>
-      <w:proofErr w:type="spellEnd"/>
-      <w:r>
-        <w:rPr>
-          <w:color w:val="000000" w:themeColor="text1"/>
-        </w:rPr>
-        <w:t xml:space="preserve"> after ‘?’</w:t>
+        <w:t>The parameters are visible inside url after ‘?’</w:t>
       </w:r>
     </w:p>
     <w:p>
@@ -3846,7 +3533,6 @@
           <w:u w:val="single"/>
         </w:rPr>
       </w:pPr>
-      <w:proofErr w:type="spellStart"/>
       <w:r>
         <w:rPr>
           <w:b/>
@@ -3856,7 +3542,6 @@
         </w:rPr>
         <w:t>RequestDispatcher</w:t>
       </w:r>
-      <w:proofErr w:type="spellEnd"/>
     </w:p>
     <w:p>
       <w:pPr>
@@ -3917,19 +3602,11 @@
           <w:color w:val="000000" w:themeColor="text1"/>
         </w:rPr>
       </w:pPr>
-      <w:proofErr w:type="spellStart"/>
-      <w:r>
-        <w:rPr>
-          <w:color w:val="000000" w:themeColor="text1"/>
-        </w:rPr>
-        <w:t>RequestDispatcher</w:t>
-      </w:r>
-      <w:proofErr w:type="spellEnd"/>
-      <w:r>
-        <w:rPr>
-          <w:color w:val="000000" w:themeColor="text1"/>
-        </w:rPr>
-        <w:t xml:space="preserve"> is a</w:t>
+      <w:r>
+        <w:rPr>
+          <w:color w:val="000000" w:themeColor="text1"/>
+        </w:rPr>
+        <w:t>RequestDispatcher is a</w:t>
       </w:r>
       <w:r>
         <w:rPr>
@@ -3943,14 +3620,12 @@
         </w:rPr>
         <w:t xml:space="preserve"> Interface which has 2 </w:t>
       </w:r>
-      <w:proofErr w:type="gramStart"/>
       <w:r>
         <w:rPr>
           <w:color w:val="000000" w:themeColor="text1"/>
         </w:rPr>
         <w:t>method</w:t>
       </w:r>
-      <w:proofErr w:type="gramEnd"/>
     </w:p>
     <w:p>
       <w:pPr>
@@ -4006,21 +3681,7 @@
         <w:rPr>
           <w:color w:val="000000" w:themeColor="text1"/>
         </w:rPr>
-        <w:t xml:space="preserve">Using this you cannot redirect from one server to another. And hence it is also known as </w:t>
-      </w:r>
-      <w:proofErr w:type="gramStart"/>
-      <w:r>
-        <w:rPr>
-          <w:color w:val="000000" w:themeColor="text1"/>
-        </w:rPr>
-        <w:t>server side</w:t>
-      </w:r>
-      <w:proofErr w:type="gramEnd"/>
-      <w:r>
-        <w:rPr>
-          <w:color w:val="000000" w:themeColor="text1"/>
-        </w:rPr>
-        <w:t xml:space="preserve"> redirection.</w:t>
+        <w:t>Using this you cannot redirect from one server to another. And hence it is also known as server side redirection.</w:t>
       </w:r>
     </w:p>
     <w:p>
@@ -4051,43 +3712,13 @@
           <w:color w:val="000000" w:themeColor="text1"/>
         </w:rPr>
       </w:pPr>
-      <w:proofErr w:type="spellStart"/>
-      <w:r>
-        <w:rPr>
-          <w:b/>
-          <w:bCs/>
-          <w:color w:val="000000" w:themeColor="text1"/>
-        </w:rPr>
-        <w:t>RequestDispatcher</w:t>
-      </w:r>
-      <w:proofErr w:type="spellEnd"/>
-      <w:r>
-        <w:rPr>
-          <w:b/>
-          <w:bCs/>
-          <w:color w:val="000000" w:themeColor="text1"/>
-        </w:rPr>
-        <w:t xml:space="preserve"> dis = </w:t>
-      </w:r>
-      <w:proofErr w:type="spellStart"/>
-      <w:proofErr w:type="gramStart"/>
-      <w:r>
-        <w:rPr>
-          <w:b/>
-          <w:bCs/>
-          <w:color w:val="000000" w:themeColor="text1"/>
-        </w:rPr>
-        <w:t>request.getRequestDispacher</w:t>
-      </w:r>
-      <w:proofErr w:type="spellEnd"/>
-      <w:proofErr w:type="gramEnd"/>
-      <w:r>
-        <w:rPr>
-          <w:b/>
-          <w:bCs/>
-          <w:color w:val="000000" w:themeColor="text1"/>
-        </w:rPr>
-        <w:t>(“&lt;URL&gt;”);</w:t>
+      <w:r>
+        <w:rPr>
+          <w:b/>
+          <w:bCs/>
+          <w:color w:val="000000" w:themeColor="text1"/>
+        </w:rPr>
+        <w:t>RequestDispatcher dis = request.getRequestDispacher(“&lt;URL&gt;”);</w:t>
       </w:r>
       <w:r>
         <w:rPr>
@@ -4108,41 +3739,13 @@
           <w:color w:val="000000" w:themeColor="text1"/>
         </w:rPr>
       </w:pPr>
-      <w:proofErr w:type="spellStart"/>
-      <w:r>
-        <w:rPr>
-          <w:b/>
-          <w:bCs/>
-          <w:color w:val="000000" w:themeColor="text1"/>
-        </w:rPr>
-        <w:t>dis.</w:t>
-      </w:r>
-      <w:proofErr w:type="gramStart"/>
-      <w:r>
-        <w:rPr>
-          <w:b/>
-          <w:bCs/>
-          <w:color w:val="000000" w:themeColor="text1"/>
-        </w:rPr>
-        <w:t>forward</w:t>
-      </w:r>
-      <w:proofErr w:type="spellEnd"/>
-      <w:r>
-        <w:rPr>
-          <w:b/>
-          <w:bCs/>
-          <w:color w:val="000000" w:themeColor="text1"/>
-        </w:rPr>
-        <w:t>(</w:t>
-      </w:r>
-      <w:proofErr w:type="gramEnd"/>
-      <w:r>
-        <w:rPr>
-          <w:b/>
-          <w:bCs/>
-          <w:color w:val="000000" w:themeColor="text1"/>
-        </w:rPr>
-        <w:t>request, respo</w:t>
+      <w:r>
+        <w:rPr>
+          <w:b/>
+          <w:bCs/>
+          <w:color w:val="000000" w:themeColor="text1"/>
+        </w:rPr>
+        <w:t>dis.forward(request, respo</w:t>
       </w:r>
       <w:r>
         <w:rPr>
@@ -4171,25 +3774,13 @@
           <w:color w:val="000000" w:themeColor="text1"/>
         </w:rPr>
       </w:pPr>
-      <w:proofErr w:type="spellStart"/>
-      <w:proofErr w:type="gramStart"/>
-      <w:r>
-        <w:rPr>
-          <w:b/>
-          <w:bCs/>
-          <w:color w:val="000000" w:themeColor="text1"/>
-        </w:rPr>
-        <w:t>dis.include</w:t>
-      </w:r>
-      <w:proofErr w:type="spellEnd"/>
-      <w:proofErr w:type="gramEnd"/>
-      <w:r>
-        <w:rPr>
-          <w:b/>
-          <w:bCs/>
-          <w:color w:val="000000" w:themeColor="text1"/>
-        </w:rPr>
-        <w:t>(request, respo</w:t>
+      <w:r>
+        <w:rPr>
+          <w:b/>
+          <w:bCs/>
+          <w:color w:val="000000" w:themeColor="text1"/>
+        </w:rPr>
+        <w:t>dis.include(request, respo</w:t>
       </w:r>
       <w:r>
         <w:rPr>
@@ -4222,7 +3813,6 @@
           <w:u w:val="single"/>
         </w:rPr>
       </w:pPr>
-      <w:proofErr w:type="spellStart"/>
       <w:r>
         <w:rPr>
           <w:b/>
@@ -4232,7 +3822,6 @@
         </w:rPr>
         <w:t>sendRedirect</w:t>
       </w:r>
-      <w:proofErr w:type="spellEnd"/>
     </w:p>
     <w:p>
       <w:pPr>
@@ -4311,19 +3900,11 @@
           <w:u w:val="single"/>
         </w:rPr>
       </w:pPr>
-      <w:proofErr w:type="spellStart"/>
-      <w:r>
-        <w:rPr>
-          <w:color w:val="000000" w:themeColor="text1"/>
-        </w:rPr>
-        <w:t>sendRedirect</w:t>
-      </w:r>
-      <w:proofErr w:type="spellEnd"/>
-      <w:r>
-        <w:rPr>
-          <w:color w:val="000000" w:themeColor="text1"/>
-        </w:rPr>
-        <w:t xml:space="preserve"> is a method which can be called using response object.</w:t>
+      <w:r>
+        <w:rPr>
+          <w:color w:val="000000" w:themeColor="text1"/>
+        </w:rPr>
+        <w:t>sendRedirect is a method which can be called using response object.</w:t>
       </w:r>
     </w:p>
     <w:p>
@@ -4344,21 +3925,7 @@
         <w:rPr>
           <w:color w:val="000000" w:themeColor="text1"/>
         </w:rPr>
-        <w:t xml:space="preserve">Using this you can redirect from one server to another. And hence it is also known as </w:t>
-      </w:r>
-      <w:proofErr w:type="gramStart"/>
-      <w:r>
-        <w:rPr>
-          <w:color w:val="000000" w:themeColor="text1"/>
-        </w:rPr>
-        <w:t>client side</w:t>
-      </w:r>
-      <w:proofErr w:type="gramEnd"/>
-      <w:r>
-        <w:rPr>
-          <w:color w:val="000000" w:themeColor="text1"/>
-        </w:rPr>
-        <w:t xml:space="preserve"> redirection.</w:t>
+        <w:t>Using this you can redirect from one server to another. And hence it is also known as client side redirection.</w:t>
       </w:r>
     </w:p>
     <w:p>
@@ -4393,25 +3960,13 @@
           <w:u w:val="single"/>
         </w:rPr>
       </w:pPr>
-      <w:proofErr w:type="spellStart"/>
-      <w:proofErr w:type="gramStart"/>
-      <w:r>
-        <w:rPr>
-          <w:b/>
-          <w:bCs/>
-          <w:color w:val="000000" w:themeColor="text1"/>
-        </w:rPr>
-        <w:t>response.sendRedirect</w:t>
-      </w:r>
-      <w:proofErr w:type="spellEnd"/>
-      <w:proofErr w:type="gramEnd"/>
-      <w:r>
-        <w:rPr>
-          <w:b/>
-          <w:bCs/>
-          <w:color w:val="000000" w:themeColor="text1"/>
-        </w:rPr>
-        <w:t>(“&lt;URL&gt;”);</w:t>
+      <w:r>
+        <w:rPr>
+          <w:b/>
+          <w:bCs/>
+          <w:color w:val="000000" w:themeColor="text1"/>
+        </w:rPr>
+        <w:t>response.sendRedirect(“&lt;URL&gt;”);</w:t>
       </w:r>
     </w:p>
     <w:p>
@@ -4554,21 +4109,7 @@
         <w:rPr>
           <w:color w:val="000000" w:themeColor="text1"/>
         </w:rPr>
-        <w:t xml:space="preserve">JSP pages are mostly use to design a dynamic web </w:t>
-      </w:r>
-      <w:proofErr w:type="gramStart"/>
-      <w:r>
-        <w:rPr>
-          <w:color w:val="000000" w:themeColor="text1"/>
-        </w:rPr>
-        <w:t>pages</w:t>
-      </w:r>
-      <w:proofErr w:type="gramEnd"/>
-      <w:r>
-        <w:rPr>
-          <w:color w:val="000000" w:themeColor="text1"/>
-        </w:rPr>
-        <w:t>.</w:t>
+        <w:t>JSP pages are mostly use to design a dynamic web pages.</w:t>
       </w:r>
     </w:p>
     <w:p>
@@ -4586,21 +4127,7 @@
         <w:rPr>
           <w:color w:val="000000" w:themeColor="text1"/>
         </w:rPr>
-        <w:t xml:space="preserve">You can use Html, CSS, JS languages on </w:t>
-      </w:r>
-      <w:proofErr w:type="spellStart"/>
-      <w:r>
-        <w:rPr>
-          <w:color w:val="000000" w:themeColor="text1"/>
-        </w:rPr>
-        <w:t>Jsp</w:t>
-      </w:r>
-      <w:proofErr w:type="spellEnd"/>
-      <w:r>
-        <w:rPr>
-          <w:color w:val="000000" w:themeColor="text1"/>
-        </w:rPr>
-        <w:t xml:space="preserve"> page directly just like HTML files.</w:t>
+        <w:t>You can use Html, CSS, JS languages on Jsp page directly just like HTML files.</w:t>
       </w:r>
       <w:r>
         <w:rPr>
@@ -4654,21 +4181,7 @@
         <w:rPr>
           <w:color w:val="000000" w:themeColor="text1"/>
         </w:rPr>
-        <w:t>JSP page extension is .</w:t>
-      </w:r>
-      <w:proofErr w:type="spellStart"/>
-      <w:r>
-        <w:rPr>
-          <w:color w:val="000000" w:themeColor="text1"/>
-        </w:rPr>
-        <w:t>jsp</w:t>
-      </w:r>
-      <w:proofErr w:type="spellEnd"/>
-      <w:r>
-        <w:rPr>
-          <w:color w:val="000000" w:themeColor="text1"/>
-        </w:rPr>
-        <w:t>.</w:t>
+        <w:t>JSP page extension is .jsp.</w:t>
       </w:r>
     </w:p>
     <w:p>
@@ -4704,30 +4217,8 @@
         <w:rPr>
           <w:color w:val="000000" w:themeColor="text1"/>
         </w:rPr>
-        <w:t xml:space="preserve">The URL of the </w:t>
-      </w:r>
-      <w:proofErr w:type="spellStart"/>
-      <w:r>
-        <w:rPr>
-          <w:color w:val="000000" w:themeColor="text1"/>
-        </w:rPr>
-        <w:t>jsp</w:t>
-      </w:r>
-      <w:proofErr w:type="spellEnd"/>
-      <w:r>
-        <w:rPr>
-          <w:color w:val="000000" w:themeColor="text1"/>
-        </w:rPr>
-        <w:t xml:space="preserve"> page will be a /</w:t>
-      </w:r>
-      <w:proofErr w:type="spellStart"/>
-      <w:r>
-        <w:rPr>
-          <w:color w:val="000000" w:themeColor="text1"/>
-        </w:rPr>
-        <w:t>pageName.jsp</w:t>
-      </w:r>
-      <w:proofErr w:type="spellEnd"/>
+        <w:t>The URL of the jsp page will be a /pageName.jsp</w:t>
+      </w:r>
     </w:p>
     <w:p>
       <w:pPr>
@@ -4852,21 +4343,7 @@
         <w:rPr>
           <w:color w:val="000000" w:themeColor="text1"/>
         </w:rPr>
-        <w:t>In This stage .</w:t>
-      </w:r>
-      <w:proofErr w:type="spellStart"/>
-      <w:r>
-        <w:rPr>
-          <w:color w:val="000000" w:themeColor="text1"/>
-        </w:rPr>
-        <w:t>jsp</w:t>
-      </w:r>
-      <w:proofErr w:type="spellEnd"/>
-      <w:r>
-        <w:rPr>
-          <w:color w:val="000000" w:themeColor="text1"/>
-        </w:rPr>
-        <w:t xml:space="preserve"> file gets converted into .java</w:t>
+        <w:t>In This stage .jsp file gets converted into .java</w:t>
       </w:r>
     </w:p>
     <w:p>
@@ -4884,16 +4361,8 @@
         <w:rPr>
           <w:color w:val="000000" w:themeColor="text1"/>
         </w:rPr>
-        <w:t xml:space="preserve">Translated </w:t>
-      </w:r>
-      <w:proofErr w:type="gramStart"/>
-      <w:r>
-        <w:rPr>
-          <w:color w:val="000000" w:themeColor="text1"/>
-        </w:rPr>
-        <w:t>Path :</w:t>
-      </w:r>
-      <w:proofErr w:type="gramEnd"/>
+        <w:t>Translated Path :</w:t>
+      </w:r>
     </w:p>
     <w:p>
       <w:pPr>
@@ -5016,16 +4485,7 @@
           <w:b/>
           <w:bCs/>
         </w:rPr>
-        <w:t>_</w:t>
-      </w:r>
-      <w:proofErr w:type="spellStart"/>
-      <w:proofErr w:type="gramStart"/>
-      <w:r>
-        <w:rPr>
-          <w:b/>
-          <w:bCs/>
-        </w:rPr>
-        <w:t>jsp</w:t>
+        <w:t>_jsp</w:t>
       </w:r>
       <w:r>
         <w:rPr>
@@ -5039,23 +4499,7 @@
           <w:b/>
           <w:bCs/>
         </w:rPr>
-        <w:t>nit</w:t>
-      </w:r>
-      <w:proofErr w:type="spellEnd"/>
-      <w:r>
-        <w:rPr>
-          <w:b/>
-          <w:bCs/>
-        </w:rPr>
-        <w:t>(</w:t>
-      </w:r>
-      <w:proofErr w:type="gramEnd"/>
-      <w:r>
-        <w:rPr>
-          <w:b/>
-          <w:bCs/>
-        </w:rPr>
-        <w:t>) method</w:t>
+        <w:t>nit() method</w:t>
       </w:r>
       <w:r>
         <w:t xml:space="preserve"> of the servlet class.</w:t>
@@ -5070,15 +4514,7 @@
         </w:numPr>
       </w:pPr>
       <w:r>
-        <w:t xml:space="preserve">As a part of this stage </w:t>
-      </w:r>
-      <w:proofErr w:type="spellStart"/>
-      <w:r>
-        <w:t>init</w:t>
-      </w:r>
-      <w:proofErr w:type="spellEnd"/>
-      <w:r>
-        <w:t xml:space="preserve"> method will be called by servlet container after constructor.</w:t>
+        <w:t>As a part of this stage init method will be called by servlet container after constructor.</w:t>
       </w:r>
     </w:p>
     <w:p>
@@ -5090,15 +4526,7 @@
         </w:numPr>
       </w:pPr>
       <w:r>
-        <w:t xml:space="preserve">There is only one object of the servlet through the application and hence </w:t>
-      </w:r>
-      <w:proofErr w:type="spellStart"/>
-      <w:r>
-        <w:t>init</w:t>
-      </w:r>
-      <w:proofErr w:type="spellEnd"/>
-      <w:r>
-        <w:t xml:space="preserve"> method calls only once in a life cycle.</w:t>
+        <w:t>There is only one object of the servlet through the application and hence init method calls only once in a life cycle.</w:t>
       </w:r>
     </w:p>
     <w:p>
@@ -5141,32 +4569,7 @@
           <w:b/>
           <w:bCs/>
         </w:rPr>
-        <w:t>_</w:t>
-      </w:r>
-      <w:proofErr w:type="spellStart"/>
-      <w:proofErr w:type="gramStart"/>
-      <w:r>
-        <w:rPr>
-          <w:b/>
-          <w:bCs/>
-        </w:rPr>
-        <w:t>jspService</w:t>
-      </w:r>
-      <w:proofErr w:type="spellEnd"/>
-      <w:r>
-        <w:rPr>
-          <w:b/>
-          <w:bCs/>
-        </w:rPr>
-        <w:t>(</w:t>
-      </w:r>
-      <w:proofErr w:type="gramEnd"/>
-      <w:r>
-        <w:rPr>
-          <w:b/>
-          <w:bCs/>
-        </w:rPr>
-        <w:t>)</w:t>
+        <w:t>_jspService()</w:t>
       </w:r>
       <w:r>
         <w:rPr>
@@ -5236,15 +4639,7 @@
         </w:numPr>
       </w:pPr>
       <w:r>
-        <w:t xml:space="preserve">To perform cleanup activities before closing the servlet object, it can be </w:t>
-      </w:r>
-      <w:proofErr w:type="gramStart"/>
-      <w:r>
-        <w:t>perform</w:t>
-      </w:r>
-      <w:proofErr w:type="gramEnd"/>
-      <w:r>
-        <w:t xml:space="preserve"> inside this stage.</w:t>
+        <w:t>To perform cleanup activities before closing the servlet object, it can be perform inside this stage.</w:t>
       </w:r>
     </w:p>
     <w:p>
@@ -5263,39 +4658,14 @@
           <w:b/>
           <w:bCs/>
         </w:rPr>
-        <w:t>_</w:t>
-      </w:r>
-      <w:proofErr w:type="spellStart"/>
-      <w:proofErr w:type="gramStart"/>
-      <w:r>
-        <w:rPr>
-          <w:b/>
-          <w:bCs/>
-        </w:rPr>
-        <w:t>jspD</w:t>
-      </w:r>
-      <w:r>
-        <w:rPr>
-          <w:b/>
-          <w:bCs/>
-        </w:rPr>
-        <w:t>estroy</w:t>
-      </w:r>
-      <w:proofErr w:type="spellEnd"/>
-      <w:r>
-        <w:rPr>
-          <w:b/>
-          <w:bCs/>
-        </w:rPr>
-        <w:t>(</w:t>
-      </w:r>
-      <w:proofErr w:type="gramEnd"/>
-      <w:r>
-        <w:rPr>
-          <w:b/>
-          <w:bCs/>
-        </w:rPr>
-        <w:t>) method</w:t>
+        <w:t>_jspD</w:t>
+      </w:r>
+      <w:r>
+        <w:rPr>
+          <w:b/>
+          <w:bCs/>
+        </w:rPr>
+        <w:t>estroy() method</w:t>
       </w:r>
       <w:r>
         <w:t xml:space="preserve"> will be called before deleting a servlet object.</w:t>
@@ -5418,21 +4788,12 @@
           <w:u w:val="single"/>
         </w:rPr>
       </w:pPr>
-      <w:proofErr w:type="spellStart"/>
       <w:r>
         <w:rPr>
           <w:color w:val="000000" w:themeColor="text1"/>
           <w:highlight w:val="yellow"/>
         </w:rPr>
-        <w:t>Scriptlet</w:t>
-      </w:r>
-      <w:proofErr w:type="spellEnd"/>
-      <w:r>
-        <w:rPr>
-          <w:color w:val="000000" w:themeColor="text1"/>
-          <w:highlight w:val="yellow"/>
-        </w:rPr>
-        <w:t xml:space="preserve"> Tag</w:t>
+        <w:t>Scriptlet Tag</w:t>
       </w:r>
       <w:r>
         <w:rPr>
@@ -5502,21 +4863,7 @@
         <w:rPr>
           <w:color w:val="000000" w:themeColor="text1"/>
         </w:rPr>
-        <w:t xml:space="preserve">That is the code written inside </w:t>
-      </w:r>
-      <w:proofErr w:type="spellStart"/>
-      <w:r>
-        <w:rPr>
-          <w:color w:val="000000" w:themeColor="text1"/>
-        </w:rPr>
-        <w:t>scriptlet</w:t>
-      </w:r>
-      <w:proofErr w:type="spellEnd"/>
-      <w:r>
-        <w:rPr>
-          <w:color w:val="000000" w:themeColor="text1"/>
-        </w:rPr>
-        <w:t xml:space="preserve"> tag will be a local code.</w:t>
+        <w:t>That is the code written inside scriptlet tag will be a local code.</w:t>
       </w:r>
     </w:p>
     <w:p>
@@ -5537,21 +4884,7 @@
         <w:rPr>
           <w:color w:val="000000" w:themeColor="text1"/>
         </w:rPr>
-        <w:t xml:space="preserve">You cannot create method in </w:t>
-      </w:r>
-      <w:proofErr w:type="spellStart"/>
-      <w:r>
-        <w:rPr>
-          <w:color w:val="000000" w:themeColor="text1"/>
-        </w:rPr>
-        <w:t>Scriptlet</w:t>
-      </w:r>
-      <w:proofErr w:type="spellEnd"/>
-      <w:r>
-        <w:rPr>
-          <w:color w:val="000000" w:themeColor="text1"/>
-        </w:rPr>
-        <w:t xml:space="preserve"> tag</w:t>
+        <w:t>You cannot create method in Scriptlet tag</w:t>
       </w:r>
       <w:r>
         <w:rPr>
@@ -5663,35 +4996,7 @@
         <w:rPr>
           <w:color w:val="000000" w:themeColor="text1"/>
         </w:rPr>
-        <w:t xml:space="preserve">The code which is written inside this tag, will gets added inside </w:t>
-      </w:r>
-      <w:proofErr w:type="spellStart"/>
-      <w:r>
-        <w:rPr>
-          <w:color w:val="000000" w:themeColor="text1"/>
-        </w:rPr>
-        <w:t>out.</w:t>
-      </w:r>
-      <w:proofErr w:type="gramStart"/>
-      <w:r>
-        <w:rPr>
-          <w:color w:val="000000" w:themeColor="text1"/>
-        </w:rPr>
-        <w:t>print</w:t>
-      </w:r>
-      <w:proofErr w:type="spellEnd"/>
-      <w:r>
-        <w:rPr>
-          <w:color w:val="000000" w:themeColor="text1"/>
-        </w:rPr>
-        <w:t>(</w:t>
-      </w:r>
-      <w:proofErr w:type="gramEnd"/>
-      <w:r>
-        <w:rPr>
-          <w:color w:val="000000" w:themeColor="text1"/>
-        </w:rPr>
-        <w:t>) after translation.</w:t>
+        <w:t>The code which is written inside this tag, will gets added inside out.print() after translation.</w:t>
       </w:r>
     </w:p>
     <w:p>
@@ -5753,25 +5058,7 @@
           <w:bCs/>
           <w:color w:val="000000" w:themeColor="text1"/>
         </w:rPr>
-        <w:t>&lt;%</w:t>
-      </w:r>
-      <w:proofErr w:type="gramStart"/>
-      <w:r>
-        <w:rPr>
-          <w:b/>
-          <w:bCs/>
-          <w:color w:val="000000" w:themeColor="text1"/>
-        </w:rPr>
-        <w:t>=  Java</w:t>
-      </w:r>
-      <w:proofErr w:type="gramEnd"/>
-      <w:r>
-        <w:rPr>
-          <w:b/>
-          <w:bCs/>
-          <w:color w:val="000000" w:themeColor="text1"/>
-        </w:rPr>
-        <w:t xml:space="preserve"> Expression %&gt;</w:t>
+        <w:t>&lt;%=  Java Expression %&gt;</w:t>
       </w:r>
     </w:p>
     <w:p>
@@ -6010,19 +5297,11 @@
           <w:color w:val="000000" w:themeColor="text1"/>
         </w:rPr>
       </w:pPr>
-      <w:proofErr w:type="gramStart"/>
-      <w:r>
-        <w:rPr>
-          <w:color w:val="000000" w:themeColor="text1"/>
-        </w:rPr>
-        <w:t>&lt;!--</w:t>
-      </w:r>
-      <w:proofErr w:type="gramEnd"/>
-      <w:r>
-        <w:rPr>
-          <w:color w:val="000000" w:themeColor="text1"/>
-        </w:rPr>
-        <w:t xml:space="preserve">    HTML Code   --&gt;</w:t>
+      <w:r>
+        <w:rPr>
+          <w:color w:val="000000" w:themeColor="text1"/>
+        </w:rPr>
+        <w:t>&lt;!--    HTML Code   --&gt;</w:t>
       </w:r>
     </w:p>
     <w:p>
@@ -6199,21 +5478,7 @@
         <w:rPr>
           <w:color w:val="000000" w:themeColor="text1"/>
         </w:rPr>
-        <w:t xml:space="preserve">These objects can be use inside </w:t>
-      </w:r>
-      <w:proofErr w:type="spellStart"/>
-      <w:r>
-        <w:rPr>
-          <w:color w:val="000000" w:themeColor="text1"/>
-        </w:rPr>
-        <w:t>scriptlet</w:t>
-      </w:r>
-      <w:proofErr w:type="spellEnd"/>
-      <w:r>
-        <w:rPr>
-          <w:color w:val="000000" w:themeColor="text1"/>
-        </w:rPr>
-        <w:t xml:space="preserve"> tag or Expression tag only.</w:t>
+        <w:t>These objects can be use inside scriptlet tag or Expression tag only.</w:t>
       </w:r>
     </w:p>
     <w:p>
@@ -6294,14 +5559,12 @@
                 <w:color w:val="000000" w:themeColor="text1"/>
               </w:rPr>
             </w:pPr>
-            <w:proofErr w:type="spellStart"/>
             <w:r>
               <w:rPr>
                 <w:color w:val="000000" w:themeColor="text1"/>
               </w:rPr>
               <w:t>HttpServletRequest</w:t>
             </w:r>
-            <w:proofErr w:type="spellEnd"/>
           </w:p>
         </w:tc>
       </w:tr>
@@ -6336,14 +5599,12 @@
                 <w:color w:val="000000" w:themeColor="text1"/>
               </w:rPr>
             </w:pPr>
-            <w:proofErr w:type="spellStart"/>
             <w:r>
               <w:rPr>
                 <w:color w:val="000000" w:themeColor="text1"/>
               </w:rPr>
               <w:t>HttpServletResponse</w:t>
             </w:r>
-            <w:proofErr w:type="spellEnd"/>
           </w:p>
         </w:tc>
       </w:tr>
@@ -6378,14 +5639,12 @@
                 <w:color w:val="000000" w:themeColor="text1"/>
               </w:rPr>
             </w:pPr>
-            <w:proofErr w:type="spellStart"/>
             <w:r>
               <w:rPr>
                 <w:color w:val="000000" w:themeColor="text1"/>
               </w:rPr>
               <w:t>HttpSession</w:t>
             </w:r>
-            <w:proofErr w:type="spellEnd"/>
           </w:p>
         </w:tc>
       </w:tr>
@@ -6420,14 +5679,12 @@
                 <w:color w:val="000000" w:themeColor="text1"/>
               </w:rPr>
             </w:pPr>
-            <w:proofErr w:type="spellStart"/>
             <w:r>
               <w:rPr>
                 <w:color w:val="000000" w:themeColor="text1"/>
               </w:rPr>
               <w:t>ServletContext</w:t>
             </w:r>
-            <w:proofErr w:type="spellEnd"/>
           </w:p>
         </w:tc>
       </w:tr>
@@ -6462,14 +5719,12 @@
                 <w:color w:val="000000" w:themeColor="text1"/>
               </w:rPr>
             </w:pPr>
-            <w:proofErr w:type="spellStart"/>
             <w:r>
               <w:rPr>
                 <w:color w:val="000000" w:themeColor="text1"/>
               </w:rPr>
               <w:t>SevletConfig</w:t>
             </w:r>
-            <w:proofErr w:type="spellEnd"/>
           </w:p>
         </w:tc>
       </w:tr>
@@ -6485,14 +5740,12 @@
                 <w:color w:val="000000" w:themeColor="text1"/>
               </w:rPr>
             </w:pPr>
-            <w:proofErr w:type="spellStart"/>
             <w:r>
               <w:rPr>
                 <w:color w:val="000000" w:themeColor="text1"/>
               </w:rPr>
               <w:t>pageContext</w:t>
             </w:r>
-            <w:proofErr w:type="spellEnd"/>
           </w:p>
         </w:tc>
         <w:tc>
@@ -6506,14 +5759,12 @@
                 <w:color w:val="000000" w:themeColor="text1"/>
               </w:rPr>
             </w:pPr>
-            <w:proofErr w:type="spellStart"/>
             <w:r>
               <w:rPr>
                 <w:color w:val="000000" w:themeColor="text1"/>
               </w:rPr>
               <w:t>PageContext</w:t>
             </w:r>
-            <w:proofErr w:type="spellEnd"/>
           </w:p>
         </w:tc>
       </w:tr>
@@ -6628,14 +5879,12 @@
                 <w:color w:val="000000" w:themeColor="text1"/>
               </w:rPr>
             </w:pPr>
-            <w:proofErr w:type="spellStart"/>
             <w:r>
               <w:rPr>
                 <w:color w:val="000000" w:themeColor="text1"/>
               </w:rPr>
               <w:t>JspWriter</w:t>
             </w:r>
-            <w:proofErr w:type="spellEnd"/>
           </w:p>
         </w:tc>
       </w:tr>
@@ -6859,19 +6108,11 @@
         </w:rPr>
         <w:t xml:space="preserve">These techniques are </w:t>
       </w:r>
-      <w:proofErr w:type="spellStart"/>
-      <w:r>
-        <w:rPr>
-          <w:color w:val="000000" w:themeColor="text1"/>
-        </w:rPr>
-        <w:t>use</w:t>
-      </w:r>
-      <w:proofErr w:type="spellEnd"/>
-      <w:r>
-        <w:rPr>
-          <w:color w:val="000000" w:themeColor="text1"/>
-        </w:rPr>
-        <w:t xml:space="preserve"> to manage user information into multiple </w:t>
+      <w:r>
+        <w:rPr>
+          <w:color w:val="000000" w:themeColor="text1"/>
+        </w:rPr>
+        <w:t xml:space="preserve">use to manage user information into multiple </w:t>
       </w:r>
       <w:r>
         <w:rPr>
@@ -7077,30 +6318,7 @@
         <w:rPr>
           <w:color w:val="000000" w:themeColor="text1"/>
         </w:rPr>
-        <w:t xml:space="preserve">If you wanted to put the old request data into new request generated dur to </w:t>
-      </w:r>
-      <w:proofErr w:type="spellStart"/>
-      <w:proofErr w:type="gramStart"/>
-      <w:r>
-        <w:rPr>
-          <w:color w:val="000000" w:themeColor="text1"/>
-        </w:rPr>
-        <w:t>a</w:t>
-      </w:r>
-      <w:proofErr w:type="spellEnd"/>
-      <w:proofErr w:type="gramEnd"/>
-      <w:r>
-        <w:rPr>
-          <w:color w:val="000000" w:themeColor="text1"/>
-        </w:rPr>
-        <w:t xml:space="preserve"> anchor tag or </w:t>
-      </w:r>
-      <w:proofErr w:type="spellStart"/>
-      <w:r>
-        <w:rPr>
-          <w:color w:val="000000" w:themeColor="text1"/>
-        </w:rPr>
-        <w:t>send</w:t>
+        <w:t>If you wanted to put the old request data into new request generated dur to a anchor tag or send</w:t>
       </w:r>
       <w:r>
         <w:rPr>
@@ -7112,14 +6330,7 @@
         <w:rPr>
           <w:color w:val="000000" w:themeColor="text1"/>
         </w:rPr>
-        <w:t>edirect</w:t>
-      </w:r>
-      <w:proofErr w:type="spellEnd"/>
-      <w:r>
-        <w:rPr>
-          <w:color w:val="000000" w:themeColor="text1"/>
-        </w:rPr>
-        <w:t xml:space="preserve"> technique.</w:t>
+        <w:t>edirect technique.</w:t>
       </w:r>
     </w:p>
     <w:p>
@@ -7335,16 +6546,14 @@
         <w:rPr>
           <w:color w:val="000000" w:themeColor="text1"/>
         </w:rPr>
-        <w:t xml:space="preserve"> you have to create Object of Cookie class and set the key and value which you </w:t>
-      </w:r>
-      <w:proofErr w:type="gramStart"/>
-      <w:r>
-        <w:rPr>
-          <w:color w:val="000000" w:themeColor="text1"/>
-        </w:rPr>
-        <w:t>wants</w:t>
-      </w:r>
-      <w:proofErr w:type="gramEnd"/>
+        <w:t xml:space="preserve"> you have to create Object of Cookie class and set the key and value which you want</w:t>
+      </w:r>
+      <w:r>
+        <w:rPr>
+          <w:color w:val="000000" w:themeColor="text1"/>
+        </w:rPr>
+        <w:t>ed</w:t>
+      </w:r>
       <w:r>
         <w:rPr>
           <w:color w:val="000000" w:themeColor="text1"/>
@@ -7365,7 +6574,6 @@
           <w:color w:val="000000" w:themeColor="text1"/>
         </w:rPr>
       </w:pPr>
-      <w:proofErr w:type="spellStart"/>
       <w:r>
         <w:rPr>
           <w:b/>
@@ -7374,7 +6582,6 @@
         </w:rPr>
         <w:t>HttpSession</w:t>
       </w:r>
-      <w:proofErr w:type="spellEnd"/>
     </w:p>
     <w:p>
       <w:pPr>
@@ -7387,19 +6594,11 @@
           <w:color w:val="000000" w:themeColor="text1"/>
         </w:rPr>
       </w:pPr>
-      <w:proofErr w:type="spellStart"/>
-      <w:r>
-        <w:rPr>
-          <w:color w:val="000000" w:themeColor="text1"/>
-        </w:rPr>
-        <w:t>HttpSession</w:t>
-      </w:r>
-      <w:proofErr w:type="spellEnd"/>
-      <w:r>
-        <w:rPr>
-          <w:color w:val="000000" w:themeColor="text1"/>
-        </w:rPr>
-        <w:t xml:space="preserve"> is </w:t>
+      <w:r>
+        <w:rPr>
+          <w:color w:val="000000" w:themeColor="text1"/>
+        </w:rPr>
+        <w:t xml:space="preserve">HttpSession is </w:t>
       </w:r>
       <w:r>
         <w:rPr>
@@ -7431,33 +6630,11 @@
           <w:color w:val="000000" w:themeColor="text1"/>
         </w:rPr>
       </w:pPr>
-      <w:proofErr w:type="spellStart"/>
-      <w:r>
-        <w:rPr>
-          <w:color w:val="000000" w:themeColor="text1"/>
-        </w:rPr>
-        <w:t>HttpSession</w:t>
-      </w:r>
-      <w:proofErr w:type="spellEnd"/>
-      <w:r>
-        <w:rPr>
-          <w:color w:val="000000" w:themeColor="text1"/>
-        </w:rPr>
-        <w:t xml:space="preserve"> internally use cookies to store the tokens which is also known as </w:t>
-      </w:r>
-      <w:proofErr w:type="spellStart"/>
-      <w:r>
-        <w:rPr>
-          <w:color w:val="000000" w:themeColor="text1"/>
-        </w:rPr>
-        <w:t>JSessionId</w:t>
-      </w:r>
-      <w:proofErr w:type="spellEnd"/>
-      <w:r>
-        <w:rPr>
-          <w:color w:val="000000" w:themeColor="text1"/>
-        </w:rPr>
-        <w:t xml:space="preserve"> in java.</w:t>
+      <w:r>
+        <w:rPr>
+          <w:color w:val="000000" w:themeColor="text1"/>
+        </w:rPr>
+        <w:t>HttpSession internally use cookies to store the tokens which is also known as JSessionId in java.</w:t>
       </w:r>
     </w:p>
     <w:p>
@@ -7518,43 +6695,13 @@
           <w:color w:val="000000" w:themeColor="text1"/>
         </w:rPr>
       </w:pPr>
-      <w:proofErr w:type="spellStart"/>
-      <w:r>
-        <w:rPr>
-          <w:b/>
-          <w:bCs/>
-          <w:color w:val="000000" w:themeColor="text1"/>
-        </w:rPr>
-        <w:t>HttpSession</w:t>
-      </w:r>
-      <w:proofErr w:type="spellEnd"/>
-      <w:r>
-        <w:rPr>
-          <w:b/>
-          <w:bCs/>
-          <w:color w:val="000000" w:themeColor="text1"/>
-        </w:rPr>
-        <w:t xml:space="preserve"> session = </w:t>
-      </w:r>
-      <w:proofErr w:type="spellStart"/>
-      <w:proofErr w:type="gramStart"/>
-      <w:r>
-        <w:rPr>
-          <w:b/>
-          <w:bCs/>
-          <w:color w:val="000000" w:themeColor="text1"/>
-        </w:rPr>
-        <w:t>request.getSession</w:t>
-      </w:r>
-      <w:proofErr w:type="spellEnd"/>
-      <w:proofErr w:type="gramEnd"/>
-      <w:r>
-        <w:rPr>
-          <w:b/>
-          <w:bCs/>
-          <w:color w:val="000000" w:themeColor="text1"/>
-        </w:rPr>
-        <w:t>();</w:t>
+      <w:r>
+        <w:rPr>
+          <w:b/>
+          <w:bCs/>
+          <w:color w:val="000000" w:themeColor="text1"/>
+        </w:rPr>
+        <w:t>HttpSession session = request.getSession();</w:t>
       </w:r>
     </w:p>
     <w:p>
@@ -7638,23 +6785,13 @@
           <w:color w:val="000000" w:themeColor="text1"/>
         </w:rPr>
       </w:pPr>
-      <w:proofErr w:type="spellStart"/>
-      <w:r>
-        <w:rPr>
-          <w:b/>
-          <w:bCs/>
-          <w:color w:val="000000" w:themeColor="text1"/>
-        </w:rPr>
-        <w:t>sessionObject.setAttribute</w:t>
-      </w:r>
-      <w:proofErr w:type="spellEnd"/>
-      <w:r>
-        <w:rPr>
-          <w:b/>
-          <w:bCs/>
-          <w:color w:val="000000" w:themeColor="text1"/>
-        </w:rPr>
-        <w:t>(“Key”, Object-Value);</w:t>
+      <w:r>
+        <w:rPr>
+          <w:b/>
+          <w:bCs/>
+          <w:color w:val="000000" w:themeColor="text1"/>
+        </w:rPr>
+        <w:t>sessionObject.setAttribute(“Key”, Object-Value);</w:t>
       </w:r>
     </w:p>
     <w:p>
@@ -7667,47 +6804,13 @@
           <w:color w:val="000000" w:themeColor="text1"/>
         </w:rPr>
       </w:pPr>
-      <w:proofErr w:type="spellStart"/>
-      <w:r>
-        <w:rPr>
-          <w:b/>
-          <w:bCs/>
-          <w:color w:val="000000" w:themeColor="text1"/>
-        </w:rPr>
-        <w:t>sessionObject.</w:t>
-      </w:r>
-      <w:r>
-        <w:rPr>
-          <w:b/>
-          <w:bCs/>
-          <w:color w:val="000000" w:themeColor="text1"/>
-        </w:rPr>
-        <w:t>g</w:t>
-      </w:r>
-      <w:r>
-        <w:rPr>
-          <w:b/>
-          <w:bCs/>
-          <w:color w:val="000000" w:themeColor="text1"/>
-        </w:rPr>
-        <w:t>etAttribute</w:t>
-      </w:r>
-      <w:proofErr w:type="spellEnd"/>
-      <w:r>
-        <w:rPr>
-          <w:b/>
-          <w:bCs/>
-          <w:color w:val="000000" w:themeColor="text1"/>
-        </w:rPr>
-        <w:t>(“Key”)</w:t>
-      </w:r>
-      <w:r>
-        <w:rPr>
-          <w:b/>
-          <w:bCs/>
-          <w:color w:val="000000" w:themeColor="text1"/>
-        </w:rPr>
-        <w:t>: Object</w:t>
+      <w:r>
+        <w:rPr>
+          <w:b/>
+          <w:bCs/>
+          <w:color w:val="000000" w:themeColor="text1"/>
+        </w:rPr>
+        <w:t>sessionObject.getAttribute(“Key”): Object</w:t>
       </w:r>
     </w:p>
     <w:p>
@@ -7756,23 +6859,13 @@
           <w:color w:val="000000" w:themeColor="text1"/>
         </w:rPr>
       </w:pPr>
-      <w:proofErr w:type="spellStart"/>
-      <w:r>
-        <w:rPr>
-          <w:b/>
-          <w:bCs/>
-          <w:color w:val="000000" w:themeColor="text1"/>
-        </w:rPr>
-        <w:t>sessionObject.invalidate</w:t>
-      </w:r>
-      <w:proofErr w:type="spellEnd"/>
-      <w:r>
-        <w:rPr>
-          <w:b/>
-          <w:bCs/>
-          <w:color w:val="000000" w:themeColor="text1"/>
-        </w:rPr>
-        <w:t>();</w:t>
+      <w:r>
+        <w:rPr>
+          <w:b/>
+          <w:bCs/>
+          <w:color w:val="000000" w:themeColor="text1"/>
+        </w:rPr>
+        <w:t>sessionObject.invalidate();</w:t>
       </w:r>
     </w:p>
     <w:p>
@@ -8163,9 +7256,9 @@
           <w:color w:val="000000" w:themeColor="text1"/>
         </w:rPr>
         <w:drawing>
-          <wp:inline distT="0" distB="0" distL="0" distR="0" wp14:anchorId="72B4CF05" wp14:editId="09C37A02">
-            <wp:extent cx="4766650" cy="2273325"/>
-            <wp:effectExtent l="0" t="0" r="0" b="0"/>
+          <wp:inline distT="0" distB="0" distL="0" distR="0" wp14:anchorId="72B4CF05" wp14:editId="2EBC5ED6">
+            <wp:extent cx="4037846" cy="1925742"/>
+            <wp:effectExtent l="0" t="0" r="1270" b="0"/>
             <wp:docPr id="8" name="Picture 8"/>
             <wp:cNvGraphicFramePr>
               <a:graphicFrameLocks xmlns:a="http://schemas.openxmlformats.org/drawingml/2006/main" noChangeAspect="1"/>
@@ -8195,7 +7288,7 @@
                   <pic:spPr bwMode="auto">
                     <a:xfrm>
                       <a:off x="0" y="0"/>
-                      <a:ext cx="4796516" cy="2287569"/>
+                      <a:ext cx="4070907" cy="1941509"/>
                     </a:xfrm>
                     <a:prstGeom prst="rect">
                       <a:avLst/>
@@ -8223,7 +7316,6 @@
         <w:rPr>
           <w:color w:val="000000" w:themeColor="text1"/>
         </w:rPr>
-        <w:lastRenderedPageBreak/>
         <w:br/>
       </w:r>
       <w:r>
@@ -8232,9 +7324,9 @@
           <w:color w:val="000000" w:themeColor="text1"/>
         </w:rPr>
         <w:drawing>
-          <wp:inline distT="0" distB="0" distL="0" distR="0" wp14:anchorId="2A158FA3" wp14:editId="2D774330">
-            <wp:extent cx="4911557" cy="2009870"/>
-            <wp:effectExtent l="0" t="0" r="3810" b="0"/>
+          <wp:inline distT="0" distB="0" distL="0" distR="0" wp14:anchorId="2A158FA3" wp14:editId="0AED0669">
+            <wp:extent cx="4123853" cy="1687532"/>
+            <wp:effectExtent l="0" t="0" r="0" b="8255"/>
             <wp:docPr id="9" name="Picture 9"/>
             <wp:cNvGraphicFramePr>
               <a:graphicFrameLocks xmlns:a="http://schemas.openxmlformats.org/drawingml/2006/main" noChangeAspect="1"/>
@@ -8264,7 +7356,7 @@
                   <pic:spPr bwMode="auto">
                     <a:xfrm>
                       <a:off x="0" y="0"/>
-                      <a:ext cx="4934771" cy="2019370"/>
+                      <a:ext cx="4150277" cy="1698345"/>
                     </a:xfrm>
                     <a:prstGeom prst="rect">
                       <a:avLst/>
@@ -8280,6 +7372,387 @@
           </wp:inline>
         </w:drawing>
       </w:r>
+    </w:p>
+    <w:p>
+      <w:pPr>
+        <w:pStyle w:val="NoSpacing"/>
+        <w:rPr>
+          <w:b/>
+          <w:bCs/>
+          <w:color w:val="000000" w:themeColor="text1"/>
+        </w:rPr>
+      </w:pPr>
+      <w:r>
+        <w:rPr>
+          <w:b/>
+          <w:bCs/>
+          <w:color w:val="000000" w:themeColor="text1"/>
+        </w:rPr>
+        <w:lastRenderedPageBreak/>
+        <w:t>Design Custom Error Pages.</w:t>
+      </w:r>
+    </w:p>
+    <w:p>
+      <w:pPr>
+        <w:pStyle w:val="NoSpacing"/>
+        <w:numPr>
+          <w:ilvl w:val="0"/>
+          <w:numId w:val="20"/>
+        </w:numPr>
+        <w:rPr>
+          <w:color w:val="000000" w:themeColor="text1"/>
+        </w:rPr>
+      </w:pPr>
+      <w:r>
+        <w:rPr>
+          <w:color w:val="000000" w:themeColor="text1"/>
+        </w:rPr>
+        <w:t>Design You Error Page using JSP</w:t>
+      </w:r>
+    </w:p>
+    <w:p>
+      <w:pPr>
+        <w:pStyle w:val="NoSpacing"/>
+        <w:numPr>
+          <w:ilvl w:val="0"/>
+          <w:numId w:val="20"/>
+        </w:numPr>
+        <w:rPr>
+          <w:color w:val="000000" w:themeColor="text1"/>
+        </w:rPr>
+      </w:pPr>
+      <w:r>
+        <w:rPr>
+          <w:color w:val="000000" w:themeColor="text1"/>
+        </w:rPr>
+        <w:t>Declare that jsp page as an error page.</w:t>
+      </w:r>
+    </w:p>
+    <w:p>
+      <w:pPr>
+        <w:pStyle w:val="NoSpacing"/>
+        <w:ind w:left="720"/>
+        <w:rPr>
+          <w:color w:val="000000" w:themeColor="text1"/>
+        </w:rPr>
+      </w:pPr>
+      <w:r>
+        <w:rPr>
+          <w:noProof/>
+        </w:rPr>
+        <w:drawing>
+          <wp:inline distT="0" distB="0" distL="0" distR="0" wp14:anchorId="5B1073B1" wp14:editId="0C310E0B">
+            <wp:extent cx="2912212" cy="1096124"/>
+            <wp:effectExtent l="0" t="0" r="2540" b="8890"/>
+            <wp:docPr id="11" name="Picture 11"/>
+            <wp:cNvGraphicFramePr>
+              <a:graphicFrameLocks xmlns:a="http://schemas.openxmlformats.org/drawingml/2006/main" noChangeAspect="1"/>
+            </wp:cNvGraphicFramePr>
+            <a:graphic xmlns:a="http://schemas.openxmlformats.org/drawingml/2006/main">
+              <a:graphicData uri="http://schemas.openxmlformats.org/drawingml/2006/picture">
+                <pic:pic xmlns:pic="http://schemas.openxmlformats.org/drawingml/2006/picture">
+                  <pic:nvPicPr>
+                    <pic:cNvPr id="1" name=""/>
+                    <pic:cNvPicPr/>
+                  </pic:nvPicPr>
+                  <pic:blipFill>
+                    <a:blip r:embed="rId19"/>
+                    <a:stretch>
+                      <a:fillRect/>
+                    </a:stretch>
+                  </pic:blipFill>
+                  <pic:spPr>
+                    <a:xfrm>
+                      <a:off x="0" y="0"/>
+                      <a:ext cx="2928920" cy="1102413"/>
+                    </a:xfrm>
+                    <a:prstGeom prst="rect">
+                      <a:avLst/>
+                    </a:prstGeom>
+                  </pic:spPr>
+                </pic:pic>
+              </a:graphicData>
+            </a:graphic>
+          </wp:inline>
+        </w:drawing>
+      </w:r>
+    </w:p>
+    <w:p>
+      <w:pPr>
+        <w:pStyle w:val="NoSpacing"/>
+        <w:numPr>
+          <w:ilvl w:val="0"/>
+          <w:numId w:val="20"/>
+        </w:numPr>
+        <w:rPr>
+          <w:color w:val="000000" w:themeColor="text1"/>
+        </w:rPr>
+      </w:pPr>
+      <w:r>
+        <w:rPr>
+          <w:color w:val="000000" w:themeColor="text1"/>
+        </w:rPr>
+        <w:t>Configure the error page inside web.xml</w:t>
+      </w:r>
+    </w:p>
+    <w:p>
+      <w:pPr>
+        <w:pStyle w:val="ListParagraph"/>
+        <w:autoSpaceDE w:val="0"/>
+        <w:autoSpaceDN w:val="0"/>
+        <w:adjustRightInd w:val="0"/>
+        <w:spacing w:after="0" w:line="240" w:lineRule="auto"/>
+        <w:rPr>
+          <w:rFonts w:ascii="Consolas" w:hAnsi="Consolas" w:cs="Consolas"/>
+        </w:rPr>
+      </w:pPr>
+      <w:r>
+        <w:rPr>
+          <w:rFonts w:ascii="Consolas" w:hAnsi="Consolas" w:cs="Consolas"/>
+          <w:color w:val="008080"/>
+        </w:rPr>
+        <w:t>&lt;</w:t>
+      </w:r>
+      <w:r>
+        <w:rPr>
+          <w:rFonts w:ascii="Consolas" w:hAnsi="Consolas" w:cs="Consolas"/>
+          <w:color w:val="3F7F7F"/>
+          <w:shd w:val="clear" w:color="auto" w:fill="D4D4D4"/>
+        </w:rPr>
+        <w:t>error-page</w:t>
+      </w:r>
+      <w:r>
+        <w:rPr>
+          <w:rFonts w:ascii="Consolas" w:hAnsi="Consolas" w:cs="Consolas"/>
+          <w:color w:val="008080"/>
+        </w:rPr>
+        <w:t>&gt;</w:t>
+      </w:r>
+    </w:p>
+    <w:p>
+      <w:pPr>
+        <w:pStyle w:val="ListParagraph"/>
+        <w:autoSpaceDE w:val="0"/>
+        <w:autoSpaceDN w:val="0"/>
+        <w:adjustRightInd w:val="0"/>
+        <w:spacing w:after="0" w:line="240" w:lineRule="auto"/>
+        <w:rPr>
+          <w:rFonts w:ascii="Consolas" w:hAnsi="Consolas" w:cs="Consolas"/>
+        </w:rPr>
+      </w:pPr>
+      <w:r>
+        <w:rPr>
+          <w:rFonts w:ascii="Consolas" w:hAnsi="Consolas" w:cs="Consolas"/>
+          <w:color w:val="000000"/>
+        </w:rPr>
+        <w:t xml:space="preserve">  </w:t>
+      </w:r>
+      <w:r>
+        <w:rPr>
+          <w:rFonts w:ascii="Consolas" w:hAnsi="Consolas" w:cs="Consolas"/>
+          <w:color w:val="000000"/>
+        </w:rPr>
+        <w:tab/>
+      </w:r>
+      <w:r>
+        <w:rPr>
+          <w:rFonts w:ascii="Consolas" w:hAnsi="Consolas" w:cs="Consolas"/>
+          <w:color w:val="008080"/>
+        </w:rPr>
+        <w:t>&lt;</w:t>
+      </w:r>
+      <w:r>
+        <w:rPr>
+          <w:rFonts w:ascii="Consolas" w:hAnsi="Consolas" w:cs="Consolas"/>
+          <w:color w:val="3F7F7F"/>
+        </w:rPr>
+        <w:t>error-code</w:t>
+      </w:r>
+      <w:r>
+        <w:rPr>
+          <w:rFonts w:ascii="Consolas" w:hAnsi="Consolas" w:cs="Consolas"/>
+          <w:color w:val="008080"/>
+        </w:rPr>
+        <w:t>&gt;</w:t>
+      </w:r>
+      <w:r>
+        <w:rPr>
+          <w:rFonts w:ascii="Consolas" w:hAnsi="Consolas" w:cs="Consolas"/>
+          <w:color w:val="000000"/>
+        </w:rPr>
+        <w:t>404</w:t>
+      </w:r>
+      <w:r>
+        <w:rPr>
+          <w:rFonts w:ascii="Consolas" w:hAnsi="Consolas" w:cs="Consolas"/>
+          <w:color w:val="008080"/>
+        </w:rPr>
+        <w:t>&lt;/</w:t>
+      </w:r>
+      <w:r>
+        <w:rPr>
+          <w:rFonts w:ascii="Consolas" w:hAnsi="Consolas" w:cs="Consolas"/>
+          <w:color w:val="3F7F7F"/>
+        </w:rPr>
+        <w:t>error-code</w:t>
+      </w:r>
+      <w:r>
+        <w:rPr>
+          <w:rFonts w:ascii="Consolas" w:hAnsi="Consolas" w:cs="Consolas"/>
+          <w:color w:val="008080"/>
+        </w:rPr>
+        <w:t>&gt;</w:t>
+      </w:r>
+    </w:p>
+    <w:p>
+      <w:pPr>
+        <w:pStyle w:val="ListParagraph"/>
+        <w:autoSpaceDE w:val="0"/>
+        <w:autoSpaceDN w:val="0"/>
+        <w:adjustRightInd w:val="0"/>
+        <w:spacing w:after="0" w:line="240" w:lineRule="auto"/>
+        <w:rPr>
+          <w:rFonts w:ascii="Consolas" w:hAnsi="Consolas" w:cs="Consolas"/>
+        </w:rPr>
+      </w:pPr>
+      <w:r>
+        <w:rPr>
+          <w:rFonts w:ascii="Consolas" w:hAnsi="Consolas" w:cs="Consolas"/>
+          <w:color w:val="000000"/>
+        </w:rPr>
+        <w:t xml:space="preserve">  </w:t>
+      </w:r>
+      <w:r>
+        <w:rPr>
+          <w:rFonts w:ascii="Consolas" w:hAnsi="Consolas" w:cs="Consolas"/>
+          <w:color w:val="000000"/>
+        </w:rPr>
+        <w:tab/>
+      </w:r>
+      <w:r>
+        <w:rPr>
+          <w:rFonts w:ascii="Consolas" w:hAnsi="Consolas" w:cs="Consolas"/>
+          <w:color w:val="3F5FBF"/>
+        </w:rPr>
+        <w:t>&lt;!-- &lt;exception-type&gt;SqlException&lt;/exception-type&gt; --&gt;</w:t>
+      </w:r>
+    </w:p>
+    <w:p>
+      <w:pPr>
+        <w:pStyle w:val="ListParagraph"/>
+        <w:autoSpaceDE w:val="0"/>
+        <w:autoSpaceDN w:val="0"/>
+        <w:adjustRightInd w:val="0"/>
+        <w:spacing w:after="0" w:line="240" w:lineRule="auto"/>
+        <w:rPr>
+          <w:rFonts w:ascii="Consolas" w:hAnsi="Consolas" w:cs="Consolas"/>
+        </w:rPr>
+      </w:pPr>
+      <w:r>
+        <w:rPr>
+          <w:rFonts w:ascii="Consolas" w:hAnsi="Consolas" w:cs="Consolas"/>
+          <w:color w:val="000000"/>
+        </w:rPr>
+        <w:t xml:space="preserve">  </w:t>
+      </w:r>
+      <w:r>
+        <w:rPr>
+          <w:rFonts w:ascii="Consolas" w:hAnsi="Consolas" w:cs="Consolas"/>
+          <w:color w:val="000000"/>
+        </w:rPr>
+        <w:tab/>
+      </w:r>
+      <w:r>
+        <w:rPr>
+          <w:rFonts w:ascii="Consolas" w:hAnsi="Consolas" w:cs="Consolas"/>
+          <w:color w:val="008080"/>
+        </w:rPr>
+        <w:t>&lt;</w:t>
+      </w:r>
+      <w:r>
+        <w:rPr>
+          <w:rFonts w:ascii="Consolas" w:hAnsi="Consolas" w:cs="Consolas"/>
+          <w:color w:val="3F7F7F"/>
+        </w:rPr>
+        <w:t>location</w:t>
+      </w:r>
+      <w:r>
+        <w:rPr>
+          <w:rFonts w:ascii="Consolas" w:hAnsi="Consolas" w:cs="Consolas"/>
+          <w:color w:val="008080"/>
+        </w:rPr>
+        <w:t>&gt;</w:t>
+      </w:r>
+      <w:r>
+        <w:rPr>
+          <w:rFonts w:ascii="Consolas" w:hAnsi="Consolas" w:cs="Consolas"/>
+          <w:color w:val="000000"/>
+        </w:rPr>
+        <w:t>/NotFoundError.jsp</w:t>
+      </w:r>
+      <w:r>
+        <w:rPr>
+          <w:rFonts w:ascii="Consolas" w:hAnsi="Consolas" w:cs="Consolas"/>
+          <w:color w:val="008080"/>
+        </w:rPr>
+        <w:t>&lt;/</w:t>
+      </w:r>
+      <w:r>
+        <w:rPr>
+          <w:rFonts w:ascii="Consolas" w:hAnsi="Consolas" w:cs="Consolas"/>
+          <w:color w:val="3F7F7F"/>
+        </w:rPr>
+        <w:t>location</w:t>
+      </w:r>
+      <w:r>
+        <w:rPr>
+          <w:rFonts w:ascii="Consolas" w:hAnsi="Consolas" w:cs="Consolas"/>
+          <w:color w:val="008080"/>
+        </w:rPr>
+        <w:t>&gt;</w:t>
+      </w:r>
+    </w:p>
+    <w:p>
+      <w:pPr>
+        <w:pStyle w:val="NoSpacing"/>
+        <w:ind w:left="720"/>
+        <w:rPr>
+          <w:color w:val="000000" w:themeColor="text1"/>
+          <w:sz w:val="18"/>
+          <w:szCs w:val="18"/>
+        </w:rPr>
+      </w:pPr>
+      <w:r>
+        <w:rPr>
+          <w:rFonts w:ascii="Consolas" w:hAnsi="Consolas" w:cs="Consolas"/>
+          <w:color w:val="008080"/>
+        </w:rPr>
+        <w:t>&lt;/</w:t>
+      </w:r>
+      <w:r>
+        <w:rPr>
+          <w:rFonts w:ascii="Consolas" w:hAnsi="Consolas" w:cs="Consolas"/>
+          <w:color w:val="3F7F7F"/>
+          <w:shd w:val="clear" w:color="auto" w:fill="D4D4D4"/>
+        </w:rPr>
+        <w:t>error-page</w:t>
+      </w:r>
+      <w:r>
+        <w:rPr>
+          <w:rFonts w:ascii="Consolas" w:hAnsi="Consolas" w:cs="Consolas"/>
+          <w:color w:val="008080"/>
+        </w:rPr>
+        <w:t>&gt;</w:t>
+      </w:r>
+    </w:p>
+    <w:p>
+      <w:pPr>
+        <w:pStyle w:val="NoSpacing"/>
+        <w:ind w:left="360"/>
+        <w:rPr>
+          <w:color w:val="000000" w:themeColor="text1"/>
+        </w:rPr>
+      </w:pPr>
     </w:p>
     <w:sectPr>
       <w:pgSz w:w="12240" w:h="15840"/>
@@ -8383,6 +7856,95 @@
     </w:lvl>
   </w:abstractNum>
   <w:abstractNum w:abstractNumId="1" w15:restartNumberingAfterBreak="0">
+    <w:nsid w:val="07D80A7D"/>
+    <w:multiLevelType w:val="hybridMultilevel"/>
+    <w:tmpl w:val="CFFCA4FC"/>
+    <w:lvl w:ilvl="0" w:tplc="0409000F">
+      <w:start w:val="1"/>
+      <w:numFmt w:val="decimal"/>
+      <w:lvlText w:val="%1."/>
+      <w:lvlJc w:val="left"/>
+      <w:pPr>
+        <w:ind w:left="720" w:hanging="360"/>
+      </w:pPr>
+      <w:rPr>
+        <w:rFonts w:hint="default"/>
+      </w:rPr>
+    </w:lvl>
+    <w:lvl w:ilvl="1" w:tplc="04090019" w:tentative="1">
+      <w:start w:val="1"/>
+      <w:numFmt w:val="lowerLetter"/>
+      <w:lvlText w:val="%2."/>
+      <w:lvlJc w:val="left"/>
+      <w:pPr>
+        <w:ind w:left="1440" w:hanging="360"/>
+      </w:pPr>
+    </w:lvl>
+    <w:lvl w:ilvl="2" w:tplc="0409001B" w:tentative="1">
+      <w:start w:val="1"/>
+      <w:numFmt w:val="lowerRoman"/>
+      <w:lvlText w:val="%3."/>
+      <w:lvlJc w:val="right"/>
+      <w:pPr>
+        <w:ind w:left="2160" w:hanging="180"/>
+      </w:pPr>
+    </w:lvl>
+    <w:lvl w:ilvl="3" w:tplc="0409000F" w:tentative="1">
+      <w:start w:val="1"/>
+      <w:numFmt w:val="decimal"/>
+      <w:lvlText w:val="%4."/>
+      <w:lvlJc w:val="left"/>
+      <w:pPr>
+        <w:ind w:left="2880" w:hanging="360"/>
+      </w:pPr>
+    </w:lvl>
+    <w:lvl w:ilvl="4" w:tplc="04090019" w:tentative="1">
+      <w:start w:val="1"/>
+      <w:numFmt w:val="lowerLetter"/>
+      <w:lvlText w:val="%5."/>
+      <w:lvlJc w:val="left"/>
+      <w:pPr>
+        <w:ind w:left="3600" w:hanging="360"/>
+      </w:pPr>
+    </w:lvl>
+    <w:lvl w:ilvl="5" w:tplc="0409001B" w:tentative="1">
+      <w:start w:val="1"/>
+      <w:numFmt w:val="lowerRoman"/>
+      <w:lvlText w:val="%6."/>
+      <w:lvlJc w:val="right"/>
+      <w:pPr>
+        <w:ind w:left="4320" w:hanging="180"/>
+      </w:pPr>
+    </w:lvl>
+    <w:lvl w:ilvl="6" w:tplc="0409000F" w:tentative="1">
+      <w:start w:val="1"/>
+      <w:numFmt w:val="decimal"/>
+      <w:lvlText w:val="%7."/>
+      <w:lvlJc w:val="left"/>
+      <w:pPr>
+        <w:ind w:left="5040" w:hanging="360"/>
+      </w:pPr>
+    </w:lvl>
+    <w:lvl w:ilvl="7" w:tplc="04090019" w:tentative="1">
+      <w:start w:val="1"/>
+      <w:numFmt w:val="lowerLetter"/>
+      <w:lvlText w:val="%8."/>
+      <w:lvlJc w:val="left"/>
+      <w:pPr>
+        <w:ind w:left="5760" w:hanging="360"/>
+      </w:pPr>
+    </w:lvl>
+    <w:lvl w:ilvl="8" w:tplc="0409001B" w:tentative="1">
+      <w:start w:val="1"/>
+      <w:numFmt w:val="lowerRoman"/>
+      <w:lvlText w:val="%9."/>
+      <w:lvlJc w:val="right"/>
+      <w:pPr>
+        <w:ind w:left="6480" w:hanging="180"/>
+      </w:pPr>
+    </w:lvl>
+  </w:abstractNum>
+  <w:abstractNum w:abstractNumId="2" w15:restartNumberingAfterBreak="0">
     <w:nsid w:val="17733B96"/>
     <w:multiLevelType w:val="hybridMultilevel"/>
     <w:tmpl w:val="D46E1DE2"/>
@@ -8471,7 +8033,7 @@
       </w:pPr>
     </w:lvl>
   </w:abstractNum>
-  <w:abstractNum w:abstractNumId="2" w15:restartNumberingAfterBreak="0">
+  <w:abstractNum w:abstractNumId="3" w15:restartNumberingAfterBreak="0">
     <w:nsid w:val="1BF37A65"/>
     <w:multiLevelType w:val="hybridMultilevel"/>
     <w:tmpl w:val="E95628F4"/>
@@ -8560,7 +8122,7 @@
       </w:pPr>
     </w:lvl>
   </w:abstractNum>
-  <w:abstractNum w:abstractNumId="3" w15:restartNumberingAfterBreak="0">
+  <w:abstractNum w:abstractNumId="4" w15:restartNumberingAfterBreak="0">
     <w:nsid w:val="1E991104"/>
     <w:multiLevelType w:val="hybridMultilevel"/>
     <w:tmpl w:val="2662D644"/>
@@ -8649,7 +8211,7 @@
       </w:pPr>
     </w:lvl>
   </w:abstractNum>
-  <w:abstractNum w:abstractNumId="4" w15:restartNumberingAfterBreak="0">
+  <w:abstractNum w:abstractNumId="5" w15:restartNumberingAfterBreak="0">
     <w:nsid w:val="1EE26DCE"/>
     <w:multiLevelType w:val="hybridMultilevel"/>
     <w:tmpl w:val="D49016E8"/>
@@ -8738,7 +8300,7 @@
       </w:pPr>
     </w:lvl>
   </w:abstractNum>
-  <w:abstractNum w:abstractNumId="5" w15:restartNumberingAfterBreak="0">
+  <w:abstractNum w:abstractNumId="6" w15:restartNumberingAfterBreak="0">
     <w:nsid w:val="2A6D46D9"/>
     <w:multiLevelType w:val="hybridMultilevel"/>
     <w:tmpl w:val="8EE217C4"/>
@@ -8827,7 +8389,7 @@
       </w:pPr>
     </w:lvl>
   </w:abstractNum>
-  <w:abstractNum w:abstractNumId="6" w15:restartNumberingAfterBreak="0">
+  <w:abstractNum w:abstractNumId="7" w15:restartNumberingAfterBreak="0">
     <w:nsid w:val="2C0D1CC2"/>
     <w:multiLevelType w:val="hybridMultilevel"/>
     <w:tmpl w:val="4F90CEE4"/>
@@ -8916,7 +8478,7 @@
       </w:pPr>
     </w:lvl>
   </w:abstractNum>
-  <w:abstractNum w:abstractNumId="7" w15:restartNumberingAfterBreak="0">
+  <w:abstractNum w:abstractNumId="8" w15:restartNumberingAfterBreak="0">
     <w:nsid w:val="2CF61F49"/>
     <w:multiLevelType w:val="hybridMultilevel"/>
     <w:tmpl w:val="147659E8"/>
@@ -9005,7 +8567,7 @@
       </w:pPr>
     </w:lvl>
   </w:abstractNum>
-  <w:abstractNum w:abstractNumId="8" w15:restartNumberingAfterBreak="0">
+  <w:abstractNum w:abstractNumId="9" w15:restartNumberingAfterBreak="0">
     <w:nsid w:val="33016AB1"/>
     <w:multiLevelType w:val="hybridMultilevel"/>
     <w:tmpl w:val="70E8EBE0"/>
@@ -9094,7 +8656,7 @@
       </w:pPr>
     </w:lvl>
   </w:abstractNum>
-  <w:abstractNum w:abstractNumId="9" w15:restartNumberingAfterBreak="0">
+  <w:abstractNum w:abstractNumId="10" w15:restartNumberingAfterBreak="0">
     <w:nsid w:val="41CA1E59"/>
     <w:multiLevelType w:val="hybridMultilevel"/>
     <w:tmpl w:val="47D65F9C"/>
@@ -9185,7 +8747,7 @@
       </w:pPr>
     </w:lvl>
   </w:abstractNum>
-  <w:abstractNum w:abstractNumId="10" w15:restartNumberingAfterBreak="0">
+  <w:abstractNum w:abstractNumId="11" w15:restartNumberingAfterBreak="0">
     <w:nsid w:val="42573BA9"/>
     <w:multiLevelType w:val="hybridMultilevel"/>
     <w:tmpl w:val="2DCAEFDA"/>
@@ -9274,7 +8836,7 @@
       </w:pPr>
     </w:lvl>
   </w:abstractNum>
-  <w:abstractNum w:abstractNumId="11" w15:restartNumberingAfterBreak="0">
+  <w:abstractNum w:abstractNumId="12" w15:restartNumberingAfterBreak="0">
     <w:nsid w:val="45B31CA7"/>
     <w:multiLevelType w:val="hybridMultilevel"/>
     <w:tmpl w:val="8FF66AEC"/>
@@ -9363,7 +8925,7 @@
       </w:pPr>
     </w:lvl>
   </w:abstractNum>
-  <w:abstractNum w:abstractNumId="12" w15:restartNumberingAfterBreak="0">
+  <w:abstractNum w:abstractNumId="13" w15:restartNumberingAfterBreak="0">
     <w:nsid w:val="54EB0267"/>
     <w:multiLevelType w:val="hybridMultilevel"/>
     <w:tmpl w:val="1C7C4870"/>
@@ -9452,7 +9014,7 @@
       </w:pPr>
     </w:lvl>
   </w:abstractNum>
-  <w:abstractNum w:abstractNumId="13" w15:restartNumberingAfterBreak="0">
+  <w:abstractNum w:abstractNumId="14" w15:restartNumberingAfterBreak="0">
     <w:nsid w:val="5DB8246C"/>
     <w:multiLevelType w:val="hybridMultilevel"/>
     <w:tmpl w:val="979007DE"/>
@@ -9541,7 +9103,7 @@
       </w:pPr>
     </w:lvl>
   </w:abstractNum>
-  <w:abstractNum w:abstractNumId="14" w15:restartNumberingAfterBreak="0">
+  <w:abstractNum w:abstractNumId="15" w15:restartNumberingAfterBreak="0">
     <w:nsid w:val="670A369B"/>
     <w:multiLevelType w:val="hybridMultilevel"/>
     <w:tmpl w:val="F0D82792"/>
@@ -9630,7 +9192,7 @@
       </w:pPr>
     </w:lvl>
   </w:abstractNum>
-  <w:abstractNum w:abstractNumId="15" w15:restartNumberingAfterBreak="0">
+  <w:abstractNum w:abstractNumId="16" w15:restartNumberingAfterBreak="0">
     <w:nsid w:val="6B631405"/>
     <w:multiLevelType w:val="hybridMultilevel"/>
     <w:tmpl w:val="BE427B2C"/>
@@ -9719,7 +9281,7 @@
       </w:pPr>
     </w:lvl>
   </w:abstractNum>
-  <w:abstractNum w:abstractNumId="16" w15:restartNumberingAfterBreak="0">
+  <w:abstractNum w:abstractNumId="17" w15:restartNumberingAfterBreak="0">
     <w:nsid w:val="70070278"/>
     <w:multiLevelType w:val="hybridMultilevel"/>
     <w:tmpl w:val="DFF0969E"/>
@@ -9808,7 +9370,7 @@
       </w:pPr>
     </w:lvl>
   </w:abstractNum>
-  <w:abstractNum w:abstractNumId="17" w15:restartNumberingAfterBreak="0">
+  <w:abstractNum w:abstractNumId="18" w15:restartNumberingAfterBreak="0">
     <w:nsid w:val="7528425E"/>
     <w:multiLevelType w:val="hybridMultilevel"/>
     <w:tmpl w:val="AE3A8FD6"/>
@@ -9897,7 +9459,7 @@
       </w:pPr>
     </w:lvl>
   </w:abstractNum>
-  <w:abstractNum w:abstractNumId="18" w15:restartNumberingAfterBreak="0">
+  <w:abstractNum w:abstractNumId="19" w15:restartNumberingAfterBreak="0">
     <w:nsid w:val="791D1880"/>
     <w:multiLevelType w:val="hybridMultilevel"/>
     <w:tmpl w:val="045818E0"/>
@@ -9989,61 +9551,64 @@
     </w:lvl>
   </w:abstractNum>
   <w:num w:numId="1">
+    <w:abstractNumId w:val="16"/>
+  </w:num>
+  <w:num w:numId="2">
+    <w:abstractNumId w:val="11"/>
+  </w:num>
+  <w:num w:numId="3">
+    <w:abstractNumId w:val="14"/>
+  </w:num>
+  <w:num w:numId="4">
     <w:abstractNumId w:val="15"/>
   </w:num>
-  <w:num w:numId="2">
-    <w:abstractNumId w:val="10"/>
-  </w:num>
-  <w:num w:numId="3">
-    <w:abstractNumId w:val="13"/>
-  </w:num>
-  <w:num w:numId="4">
-    <w:abstractNumId w:val="14"/>
-  </w:num>
   <w:num w:numId="5">
-    <w:abstractNumId w:val="8"/>
+    <w:abstractNumId w:val="9"/>
   </w:num>
   <w:num w:numId="6">
-    <w:abstractNumId w:val="17"/>
+    <w:abstractNumId w:val="18"/>
   </w:num>
   <w:num w:numId="7">
-    <w:abstractNumId w:val="18"/>
+    <w:abstractNumId w:val="19"/>
   </w:num>
   <w:num w:numId="8">
-    <w:abstractNumId w:val="3"/>
+    <w:abstractNumId w:val="4"/>
   </w:num>
   <w:num w:numId="9">
-    <w:abstractNumId w:val="4"/>
+    <w:abstractNumId w:val="5"/>
   </w:num>
   <w:num w:numId="10">
-    <w:abstractNumId w:val="11"/>
+    <w:abstractNumId w:val="12"/>
   </w:num>
   <w:num w:numId="11">
     <w:abstractNumId w:val="0"/>
   </w:num>
   <w:num w:numId="12">
+    <w:abstractNumId w:val="8"/>
+  </w:num>
+  <w:num w:numId="13">
+    <w:abstractNumId w:val="17"/>
+  </w:num>
+  <w:num w:numId="14">
     <w:abstractNumId w:val="7"/>
   </w:num>
-  <w:num w:numId="13">
-    <w:abstractNumId w:val="16"/>
-  </w:num>
-  <w:num w:numId="14">
+  <w:num w:numId="15">
     <w:abstractNumId w:val="6"/>
   </w:num>
-  <w:num w:numId="15">
-    <w:abstractNumId w:val="5"/>
-  </w:num>
   <w:num w:numId="16">
-    <w:abstractNumId w:val="9"/>
+    <w:abstractNumId w:val="10"/>
   </w:num>
   <w:num w:numId="17">
-    <w:abstractNumId w:val="1"/>
+    <w:abstractNumId w:val="2"/>
   </w:num>
   <w:num w:numId="18">
-    <w:abstractNumId w:val="2"/>
+    <w:abstractNumId w:val="3"/>
   </w:num>
   <w:num w:numId="19">
-    <w:abstractNumId w:val="12"/>
+    <w:abstractNumId w:val="13"/>
+  </w:num>
+  <w:num w:numId="20">
+    <w:abstractNumId w:val="1"/>
   </w:num>
 </w:numbering>
 </file>

</xml_diff>